<commit_message>
Mise à jour DAL
</commit_message>
<xml_diff>
--- a/Documents/DAL.docx
+++ b/Documents/DAL.docx
@@ -1,6 +1,6 @@
 
 <file path=word/document.xml><?xml version="1.0" encoding="utf-8"?>
-<w:document xmlns:wpc="http://schemas.microsoft.com/office/word/2010/wordprocessingCanvas" xmlns:mc="http://schemas.openxmlformats.org/markup-compatibility/2006" xmlns:o="urn:schemas-microsoft-com:office:office" xmlns:r="http://schemas.openxmlformats.org/officeDocument/2006/relationships" xmlns:m="http://schemas.openxmlformats.org/officeDocument/2006/math" xmlns:v="urn:schemas-microsoft-com:vml" xmlns:wp14="http://schemas.microsoft.com/office/word/2010/wordprocessingDrawing" xmlns:wp="http://schemas.openxmlformats.org/drawingml/2006/wordprocessingDrawing" xmlns:w10="urn:schemas-microsoft-com:office:word" xmlns:w="http://schemas.openxmlformats.org/wordprocessingml/2006/main" xmlns:w14="http://schemas.microsoft.com/office/word/2010/wordml" xmlns:wpg="http://schemas.microsoft.com/office/word/2010/wordprocessingGroup" xmlns:wpi="http://schemas.microsoft.com/office/word/2010/wordprocessingInk" xmlns:wne="http://schemas.microsoft.com/office/word/2006/wordml" xmlns:wps="http://schemas.microsoft.com/office/word/2010/wordprocessingShape" mc:Ignorable="w14 wp14">
+<w:document xmlns:wpc="http://schemas.microsoft.com/office/word/2010/wordprocessingCanvas" xmlns:mc="http://schemas.openxmlformats.org/markup-compatibility/2006" xmlns:o="urn:schemas-microsoft-com:office:office" xmlns:r="http://schemas.openxmlformats.org/officeDocument/2006/relationships" xmlns:m="http://schemas.openxmlformats.org/officeDocument/2006/math" xmlns:v="urn:schemas-microsoft-com:vml" xmlns:wp14="http://schemas.microsoft.com/office/word/2010/wordprocessingDrawing" xmlns:wp="http://schemas.openxmlformats.org/drawingml/2006/wordprocessingDrawing" xmlns:w10="urn:schemas-microsoft-com:office:word" xmlns:w="http://schemas.openxmlformats.org/wordprocessingml/2006/main" xmlns:w14="http://schemas.microsoft.com/office/word/2010/wordml" xmlns:w15="http://schemas.microsoft.com/office/word/2012/wordml" xmlns:wpg="http://schemas.microsoft.com/office/word/2010/wordprocessingGroup" xmlns:wpi="http://schemas.microsoft.com/office/word/2010/wordprocessingInk" xmlns:wne="http://schemas.microsoft.com/office/word/2006/wordml" xmlns:wps="http://schemas.microsoft.com/office/word/2010/wordprocessingShape" mc:Ignorable="w14 w15 wp14">
   <w:body>
     <w:p>
       <w:pPr>
@@ -206,7 +206,7 @@
           <w:color w:val="FF0000"/>
           <w:sz w:val="24"/>
         </w:rPr>
-        <w:t>0.2</w:t>
+        <w:t>1.0</w:t>
       </w:r>
     </w:p>
     <w:p>
@@ -279,7 +279,37 @@
           <w:color w:val="FF0000"/>
           <w:sz w:val="24"/>
         </w:rPr>
-        <w:t>28.11.2013</w:t>
+        <w:t>28.</w:t>
+      </w:r>
+      <w:r>
+        <w:rPr>
+          <w:rFonts w:ascii="Arial" w:hAnsi="Arial" w:cs="Arial"/>
+          <w:b w:val="0"/>
+          <w:i w:val="0"/>
+          <w:color w:val="FF0000"/>
+          <w:sz w:val="24"/>
+        </w:rPr>
+        <w:t>05</w:t>
+      </w:r>
+      <w:r>
+        <w:rPr>
+          <w:rFonts w:ascii="Arial" w:hAnsi="Arial" w:cs="Arial"/>
+          <w:b w:val="0"/>
+          <w:i w:val="0"/>
+          <w:color w:val="FF0000"/>
+          <w:sz w:val="24"/>
+        </w:rPr>
+        <w:t>.201</w:t>
+      </w:r>
+      <w:r>
+        <w:rPr>
+          <w:rFonts w:ascii="Arial" w:hAnsi="Arial" w:cs="Arial"/>
+          <w:b w:val="0"/>
+          <w:i w:val="0"/>
+          <w:color w:val="FF0000"/>
+          <w:sz w:val="24"/>
+        </w:rPr>
+        <w:t>4</w:t>
       </w:r>
     </w:p>
     <w:p>
@@ -416,9 +446,8 @@
           <w:color w:val="FF0000"/>
           <w:sz w:val="24"/>
         </w:rPr>
-        <w:t xml:space="preserve">Ibrahima </w:t>
-      </w:r>
-      <w:proofErr w:type="spellStart"/>
+        <w:t xml:space="preserve"> Tony Coriolle, Julien</w:t>
+      </w:r>
       <w:r>
         <w:rPr>
           <w:rFonts w:ascii="Arial" w:hAnsi="Arial" w:cs="Arial"/>
@@ -427,7 +456,7 @@
           <w:color w:val="FF0000"/>
           <w:sz w:val="24"/>
         </w:rPr>
-        <w:t>So</w:t>
+        <w:t xml:space="preserve"> </w:t>
       </w:r>
       <w:r>
         <w:rPr>
@@ -437,9 +466,8 @@
           <w:color w:val="FF0000"/>
           <w:sz w:val="24"/>
         </w:rPr>
-        <w:t>ry</w:t>
-      </w:r>
-      <w:proofErr w:type="spellEnd"/>
+        <w:t xml:space="preserve">Szlamowicz, Delphine </w:t>
+      </w:r>
       <w:r>
         <w:rPr>
           <w:rFonts w:ascii="Arial" w:hAnsi="Arial" w:cs="Arial"/>
@@ -448,9 +476,8 @@
           <w:color w:val="FF0000"/>
           <w:sz w:val="24"/>
         </w:rPr>
-        <w:t xml:space="preserve"> Barry, Tony </w:t>
-      </w:r>
-      <w:proofErr w:type="spellStart"/>
+        <w:t>M</w:t>
+      </w:r>
       <w:r>
         <w:rPr>
           <w:rFonts w:ascii="Arial" w:hAnsi="Arial" w:cs="Arial"/>
@@ -459,84 +486,7 @@
           <w:color w:val="FF0000"/>
           <w:sz w:val="24"/>
         </w:rPr>
-        <w:t>Coriolle</w:t>
-      </w:r>
-      <w:proofErr w:type="spellEnd"/>
-      <w:r>
-        <w:rPr>
-          <w:rFonts w:ascii="Arial" w:hAnsi="Arial" w:cs="Arial"/>
-          <w:b w:val="0"/>
-          <w:i w:val="0"/>
-          <w:color w:val="FF0000"/>
-          <w:sz w:val="24"/>
-        </w:rPr>
-        <w:t xml:space="preserve">, Julien         </w:t>
-      </w:r>
-      <w:proofErr w:type="spellStart"/>
-      <w:r>
-        <w:rPr>
-          <w:rFonts w:ascii="Arial" w:hAnsi="Arial" w:cs="Arial"/>
-          <w:b w:val="0"/>
-          <w:i w:val="0"/>
-          <w:color w:val="FF0000"/>
-          <w:sz w:val="24"/>
-        </w:rPr>
-        <w:t>Szlamowicz</w:t>
-      </w:r>
-      <w:proofErr w:type="spellEnd"/>
-      <w:r>
-        <w:rPr>
-          <w:rFonts w:ascii="Arial" w:hAnsi="Arial" w:cs="Arial"/>
-          <w:b w:val="0"/>
-          <w:i w:val="0"/>
-          <w:color w:val="FF0000"/>
-          <w:sz w:val="24"/>
-        </w:rPr>
-        <w:t xml:space="preserve">, Delphine </w:t>
-      </w:r>
-      <w:proofErr w:type="spellStart"/>
-      <w:r>
-        <w:rPr>
-          <w:rFonts w:ascii="Arial" w:hAnsi="Arial" w:cs="Arial"/>
-          <w:b w:val="0"/>
-          <w:i w:val="0"/>
-          <w:color w:val="FF0000"/>
-          <w:sz w:val="24"/>
-        </w:rPr>
-        <w:t>Meyrieux</w:t>
-      </w:r>
-      <w:proofErr w:type="spellEnd"/>
-      <w:r>
-        <w:rPr>
-          <w:rFonts w:ascii="Arial" w:hAnsi="Arial" w:cs="Arial"/>
-          <w:b w:val="0"/>
-          <w:i w:val="0"/>
-          <w:color w:val="FF0000"/>
-          <w:sz w:val="24"/>
-        </w:rPr>
-        <w:t xml:space="preserve">, </w:t>
-      </w:r>
-      <w:proofErr w:type="spellStart"/>
-      <w:r>
-        <w:rPr>
-          <w:rFonts w:ascii="Arial" w:hAnsi="Arial" w:cs="Arial"/>
-          <w:b w:val="0"/>
-          <w:i w:val="0"/>
-          <w:color w:val="FF0000"/>
-          <w:sz w:val="24"/>
-        </w:rPr>
-        <w:t>Clement</w:t>
-      </w:r>
-      <w:proofErr w:type="spellEnd"/>
-      <w:r>
-        <w:rPr>
-          <w:rFonts w:ascii="Arial" w:hAnsi="Arial" w:cs="Arial"/>
-          <w:b w:val="0"/>
-          <w:i w:val="0"/>
-          <w:color w:val="FF0000"/>
-          <w:sz w:val="24"/>
-        </w:rPr>
-        <w:t xml:space="preserve"> Etendard</w:t>
+        <w:t>eyrieux, Clement Etendard</w:t>
       </w:r>
     </w:p>
     <w:p>
@@ -581,6 +531,14 @@
           <w:sz w:val="24"/>
         </w:rPr>
         <w:t>Approuvé par :</w:t>
+      </w:r>
+      <w:r>
+        <w:rPr>
+          <w:rFonts w:ascii="Arial" w:hAnsi="Arial" w:cs="Arial"/>
+          <w:i w:val="0"/>
+          <w:sz w:val="24"/>
+        </w:rPr>
+        <w:t xml:space="preserve">       Mr Carré</w:t>
       </w:r>
     </w:p>
     <w:p>
@@ -1161,10 +1119,15 @@
               <w:snapToGrid w:val="0"/>
               <w:jc w:val="center"/>
               <w:rPr>
-                <w:b/>
                 <w:bCs/>
               </w:rPr>
             </w:pPr>
+            <w:r>
+              <w:rPr>
+                <w:bCs/>
+              </w:rPr>
+              <w:t>1.0</w:t>
+            </w:r>
           </w:p>
         </w:tc>
         <w:tc>
@@ -1188,10 +1151,15 @@
               <w:snapToGrid w:val="0"/>
               <w:jc w:val="center"/>
               <w:rPr>
-                <w:b/>
                 <w:bCs/>
               </w:rPr>
             </w:pPr>
+            <w:r>
+              <w:rPr>
+                <w:bCs/>
+              </w:rPr>
+              <w:t>28/05/2014</w:t>
+            </w:r>
           </w:p>
         </w:tc>
         <w:tc>
@@ -1216,10 +1184,15 @@
               <w:snapToGrid w:val="0"/>
               <w:jc w:val="center"/>
               <w:rPr>
-                <w:b/>
                 <w:bCs/>
               </w:rPr>
             </w:pPr>
+            <w:r>
+              <w:rPr>
+                <w:bCs/>
+              </w:rPr>
+              <w:t xml:space="preserve">Version finale </w:t>
+            </w:r>
           </w:p>
         </w:tc>
       </w:tr>
@@ -1244,11 +1217,20 @@
       <w:r>
         <w:br w:type="page"/>
       </w:r>
+      <w:bookmarkStart w:id="0" w:name="_GoBack"/>
+      <w:bookmarkEnd w:id="0"/>
     </w:p>
     <w:sdt>
       <w:sdtPr>
         <w:rPr>
-          <w:lang w:val="fr-FR"/>
+          <w:rFonts w:ascii="Segoe UI Semibold" w:eastAsia="Times New Roman" w:hAnsi="Segoe UI Semibold" w:cs="Times New Roman"/>
+          <w:b w:val="0"/>
+          <w:bCs w:val="0"/>
+          <w:color w:val="000000"/>
+          <w:kern w:val="28"/>
+          <w:sz w:val="24"/>
+          <w:szCs w:val="20"/>
+          <w:lang w:val="fr-FR" w:eastAsia="fr-FR"/>
         </w:rPr>
         <w:id w:val="-923568908"/>
         <w:docPartObj>
@@ -1256,16 +1238,7 @@
           <w:docPartUnique/>
         </w:docPartObj>
       </w:sdtPr>
-      <w:sdtEndPr>
-        <w:rPr>
-          <w:rFonts w:ascii="Segoe UI Semibold" w:eastAsia="Times New Roman" w:hAnsi="Segoe UI Semibold" w:cs="Times New Roman"/>
-          <w:color w:val="000000"/>
-          <w:kern w:val="28"/>
-          <w:sz w:val="24"/>
-          <w:szCs w:val="20"/>
-          <w:lang w:eastAsia="fr-FR"/>
-        </w:rPr>
-      </w:sdtEndPr>
+      <w:sdtEndPr/>
       <w:sdtContent>
         <w:p>
           <w:pPr>
@@ -3573,8 +3546,6 @@
       <w:r>
         <w:fldChar w:fldCharType="end"/>
       </w:r>
-      <w:bookmarkStart w:id="0" w:name="_GoBack"/>
-      <w:bookmarkEnd w:id="0"/>
       <w:r>
         <w:br w:type="page"/>
       </w:r>
@@ -4082,7 +4053,7 @@
           <w:szCs w:val="24"/>
         </w:rPr>
         <w:sectPr>
-          <w:headerReference w:type="default" r:id="rId9"/>
+          <w:headerReference w:type="default" r:id="rId8"/>
           <w:pgSz w:w="11906" w:h="16838"/>
           <w:pgMar w:top="1417" w:right="1417" w:bottom="1417" w:left="1417" w:header="283" w:footer="708" w:gutter="0"/>
           <w:cols w:space="708"/>
@@ -4143,6 +4114,7 @@
       <w:r>
         <w:rPr>
           <w:noProof/>
+          <w:lang w:eastAsia="fr-FR"/>
         </w:rPr>
         <w:lastRenderedPageBreak/>
         <mc:AlternateContent>
@@ -4200,14 +4172,27 @@
                             <w:r>
                               <w:t xml:space="preserve">Figure </w:t>
                             </w:r>
-                            <w:fldSimple w:instr=" SEQ Figure \* ARABIC ">
-                              <w:r>
-                                <w:rPr>
-                                  <w:noProof/>
-                                </w:rPr>
-                                <w:t>1</w:t>
-                              </w:r>
-                            </w:fldSimple>
+                            <w:r>
+                              <w:fldChar w:fldCharType="begin"/>
+                            </w:r>
+                            <w:r>
+                              <w:instrText xml:space="preserve"> SEQ Figure \* ARABIC </w:instrText>
+                            </w:r>
+                            <w:r>
+                              <w:fldChar w:fldCharType="separate"/>
+                            </w:r>
+                            <w:r>
+                              <w:rPr>
+                                <w:noProof/>
+                              </w:rPr>
+                              <w:t>1</w:t>
+                            </w:r>
+                            <w:r>
+                              <w:rPr>
+                                <w:noProof/>
+                              </w:rPr>
+                              <w:fldChar w:fldCharType="end"/>
+                            </w:r>
                             <w:r>
                               <w:t xml:space="preserve"> : Diagramme de classes</w:t>
                             </w:r>
@@ -4229,7 +4214,7 @@
           </mc:Choice>
           <mc:Fallback>
             <w:pict>
-              <v:shapetype id="_x0000_t202" coordsize="21600,21600" o:spt="202" path="m,l,21600r21600,l21600,xe">
+              <v:shapetype w14:anchorId="0119E04B" id="_x0000_t202" coordsize="21600,21600" o:spt="202" path="m,l,21600r21600,l21600,xe">
                 <v:stroke joinstyle="miter"/>
                 <v:path gradientshapeok="t" o:connecttype="rect"/>
               </v:shapetype>
@@ -4253,14 +4238,27 @@
                       <w:r>
                         <w:t xml:space="preserve">Figure </w:t>
                       </w:r>
-                      <w:fldSimple w:instr=" SEQ Figure \* ARABIC ">
-                        <w:r>
-                          <w:rPr>
-                            <w:noProof/>
-                          </w:rPr>
-                          <w:t>1</w:t>
-                        </w:r>
-                      </w:fldSimple>
+                      <w:r>
+                        <w:fldChar w:fldCharType="begin"/>
+                      </w:r>
+                      <w:r>
+                        <w:instrText xml:space="preserve"> SEQ Figure \* ARABIC </w:instrText>
+                      </w:r>
+                      <w:r>
+                        <w:fldChar w:fldCharType="separate"/>
+                      </w:r>
+                      <w:r>
+                        <w:rPr>
+                          <w:noProof/>
+                        </w:rPr>
+                        <w:t>1</w:t>
+                      </w:r>
+                      <w:r>
+                        <w:rPr>
+                          <w:noProof/>
+                        </w:rPr>
+                        <w:fldChar w:fldCharType="end"/>
+                      </w:r>
                       <w:r>
                         <w:t xml:space="preserve"> : Diagramme de classes</w:t>
                       </w:r>
@@ -4281,7 +4279,7 @@
           <w:noProof/>
           <w:color w:val="000000"/>
           <w:szCs w:val="24"/>
-          <w:lang w:val="en-US" w:eastAsia="en-US"/>
+          <w:lang w:eastAsia="fr-FR"/>
         </w:rPr>
         <w:drawing>
           <wp:anchor distT="0" distB="0" distL="114300" distR="114300" simplePos="0" relativeHeight="251658240" behindDoc="0" locked="0" layoutInCell="1" allowOverlap="1" wp14:anchorId="30EE6DCC" wp14:editId="29931548">
@@ -4307,7 +4305,7 @@
                     <pic:cNvPicPr/>
                   </pic:nvPicPr>
                   <pic:blipFill>
-                    <a:blip r:embed="rId10">
+                    <a:blip r:embed="rId9">
                       <a:extLst>
                         <a:ext uri="{28A0092B-C50C-407E-A947-70E740481C1C}">
                           <a14:useLocalDpi xmlns:a14="http://schemas.microsoft.com/office/drawing/2010/main" val="0"/>
@@ -5226,27 +5224,13 @@
         <w:rPr>
           <w:rFonts w:ascii="Times New Roman" w:hAnsi="Times New Roman"/>
         </w:rPr>
-        <w:t xml:space="preserve">s seulement de la partie </w:t>
-      </w:r>
-      <w:proofErr w:type="spellStart"/>
+        <w:t>s seulement de la partie parallé</w:t>
+      </w:r>
       <w:r>
         <w:rPr>
           <w:rFonts w:ascii="Times New Roman" w:hAnsi="Times New Roman"/>
         </w:rPr>
-        <w:t>parallé</w:t>
-      </w:r>
-      <w:r>
-        <w:rPr>
-          <w:rFonts w:ascii="Times New Roman" w:hAnsi="Times New Roman"/>
-        </w:rPr>
-        <w:t>lisable</w:t>
-      </w:r>
-      <w:proofErr w:type="spellEnd"/>
-      <w:r>
-        <w:rPr>
-          <w:rFonts w:ascii="Times New Roman" w:hAnsi="Times New Roman"/>
-        </w:rPr>
-        <w:t>.</w:t>
+        <w:t>lisable.</w:t>
       </w:r>
     </w:p>
     <w:p>
@@ -5713,79 +5697,7 @@
           <w:b w:val="0"/>
           <w:u w:val="none"/>
         </w:rPr>
-        <w:t xml:space="preserve"> graphique WYSIWYG (« </w:t>
-      </w:r>
-      <w:proofErr w:type="spellStart"/>
-      <w:r>
-        <w:rPr>
-          <w:rFonts w:ascii="Times New Roman" w:hAnsi="Times New Roman" w:cs="Times New Roman"/>
-          <w:b w:val="0"/>
-          <w:u w:val="none"/>
-        </w:rPr>
-        <w:t>What</w:t>
-      </w:r>
-      <w:proofErr w:type="spellEnd"/>
-      <w:r>
-        <w:rPr>
-          <w:rFonts w:ascii="Times New Roman" w:hAnsi="Times New Roman" w:cs="Times New Roman"/>
-          <w:b w:val="0"/>
-          <w:u w:val="none"/>
-        </w:rPr>
-        <w:t xml:space="preserve"> You </w:t>
-      </w:r>
-      <w:proofErr w:type="spellStart"/>
-      <w:r>
-        <w:rPr>
-          <w:rFonts w:ascii="Times New Roman" w:hAnsi="Times New Roman" w:cs="Times New Roman"/>
-          <w:b w:val="0"/>
-          <w:u w:val="none"/>
-        </w:rPr>
-        <w:t>See</w:t>
-      </w:r>
-      <w:proofErr w:type="spellEnd"/>
-      <w:r>
-        <w:rPr>
-          <w:rFonts w:ascii="Times New Roman" w:hAnsi="Times New Roman" w:cs="Times New Roman"/>
-          <w:b w:val="0"/>
-          <w:u w:val="none"/>
-        </w:rPr>
-        <w:t xml:space="preserve"> Is </w:t>
-      </w:r>
-      <w:proofErr w:type="spellStart"/>
-      <w:r>
-        <w:rPr>
-          <w:rFonts w:ascii="Times New Roman" w:hAnsi="Times New Roman" w:cs="Times New Roman"/>
-          <w:b w:val="0"/>
-          <w:u w:val="none"/>
-        </w:rPr>
-        <w:t>What</w:t>
-      </w:r>
-      <w:proofErr w:type="spellEnd"/>
-      <w:r>
-        <w:rPr>
-          <w:rFonts w:ascii="Times New Roman" w:hAnsi="Times New Roman" w:cs="Times New Roman"/>
-          <w:b w:val="0"/>
-          <w:u w:val="none"/>
-        </w:rPr>
-        <w:t xml:space="preserve"> You </w:t>
-      </w:r>
-      <w:proofErr w:type="spellStart"/>
-      <w:r>
-        <w:rPr>
-          <w:rFonts w:ascii="Times New Roman" w:hAnsi="Times New Roman" w:cs="Times New Roman"/>
-          <w:b w:val="0"/>
-          <w:u w:val="none"/>
-        </w:rPr>
-        <w:t>Get</w:t>
-      </w:r>
-      <w:proofErr w:type="spellEnd"/>
-      <w:r>
-        <w:rPr>
-          <w:rFonts w:ascii="Times New Roman" w:hAnsi="Times New Roman" w:cs="Times New Roman"/>
-          <w:b w:val="0"/>
-          <w:u w:val="none"/>
-        </w:rPr>
-        <w:t xml:space="preserve"> ») permettant de réaliser facilement et rapidement des interfaces graphiques intéressantes. Nous </w:t>
+        <w:t xml:space="preserve"> graphique WYSIWYG (« What You See Is What You Get ») permettant de réaliser facilement et rapidement des interfaces graphiques intéressantes. Nous </w:t>
       </w:r>
       <w:r>
         <w:rPr>
@@ -5960,7 +5872,7 @@
           <w:b w:val="0"/>
           <w:noProof/>
           <w:u w:val="none"/>
-          <w:lang w:val="en-US" w:eastAsia="en-US"/>
+          <w:lang w:eastAsia="fr-FR"/>
         </w:rPr>
         <w:lastRenderedPageBreak/>
         <w:drawing>
@@ -5979,7 +5891,7 @@
                     <pic:cNvPicPr/>
                   </pic:nvPicPr>
                   <pic:blipFill>
-                    <a:blip r:embed="rId11">
+                    <a:blip r:embed="rId10">
                       <a:extLst>
                         <a:ext uri="{28A0092B-C50C-407E-A947-70E740481C1C}">
                           <a14:useLocalDpi xmlns:a14="http://schemas.microsoft.com/office/drawing/2010/main" val="0"/>
@@ -6025,14 +5937,27 @@
       <w:r>
         <w:t xml:space="preserve">Figure </w:t>
       </w:r>
-      <w:fldSimple w:instr=" SEQ Figure \* ARABIC ">
-        <w:r>
-          <w:rPr>
-            <w:noProof/>
-          </w:rPr>
-          <w:t>2</w:t>
-        </w:r>
-      </w:fldSimple>
+      <w:r>
+        <w:fldChar w:fldCharType="begin"/>
+      </w:r>
+      <w:r>
+        <w:instrText xml:space="preserve"> SEQ Figure \* ARABIC </w:instrText>
+      </w:r>
+      <w:r>
+        <w:fldChar w:fldCharType="separate"/>
+      </w:r>
+      <w:r>
+        <w:rPr>
+          <w:noProof/>
+        </w:rPr>
+        <w:t>2</w:t>
+      </w:r>
+      <w:r>
+        <w:rPr>
+          <w:noProof/>
+        </w:rPr>
+        <w:fldChar w:fldCharType="end"/>
+      </w:r>
       <w:r>
         <w:t xml:space="preserve"> : Diagramme de séquence pour la factorisation</w:t>
       </w:r>
@@ -6255,25 +6180,7 @@
           <w:b w:val="0"/>
           <w:u w:val="none"/>
         </w:rPr>
-        <w:t>chaque algorithme est implanté dans une classe qui hérite de la classe mère « </w:t>
-      </w:r>
-      <w:proofErr w:type="spellStart"/>
-      <w:r>
-        <w:rPr>
-          <w:rFonts w:ascii="Times New Roman" w:hAnsi="Times New Roman" w:cs="Times New Roman"/>
-          <w:b w:val="0"/>
-          <w:u w:val="none"/>
-        </w:rPr>
-        <w:t>Algorithm</w:t>
-      </w:r>
-      <w:proofErr w:type="spellEnd"/>
-      <w:r>
-        <w:rPr>
-          <w:rFonts w:ascii="Times New Roman" w:hAnsi="Times New Roman" w:cs="Times New Roman"/>
-          <w:b w:val="0"/>
-          <w:u w:val="none"/>
-        </w:rPr>
-        <w:t> ». Dans cette classe mère est stocké l’algorithme à exécuter, ce qui permettra à celle-ci de faire appel à la bonne classe facilement. Ainsi, suivant la méthode choisie par l’utilisateur, une classe différente sera appelée mais dans tous les cas, l’algorithme retournera un ensemble d’informations nécessaires à la génération d’un rapport.</w:t>
+        <w:t>chaque algorithme est implanté dans une classe qui hérite de la classe mère « Algorithm ». Dans cette classe mère est stocké l’algorithme à exécuter, ce qui permettra à celle-ci de faire appel à la bonne classe facilement. Ainsi, suivant la méthode choisie par l’utilisateur, une classe différente sera appelée mais dans tous les cas, l’algorithme retournera un ensemble d’informations nécessaires à la génération d’un rapport.</w:t>
       </w:r>
     </w:p>
     <w:p>
@@ -8683,7 +8590,7 @@
 </file>
 
 <file path=word/endnotes.xml><?xml version="1.0" encoding="utf-8"?>
-<w:endnotes xmlns:wpc="http://schemas.microsoft.com/office/word/2010/wordprocessingCanvas" xmlns:mc="http://schemas.openxmlformats.org/markup-compatibility/2006" xmlns:o="urn:schemas-microsoft-com:office:office" xmlns:r="http://schemas.openxmlformats.org/officeDocument/2006/relationships" xmlns:m="http://schemas.openxmlformats.org/officeDocument/2006/math" xmlns:v="urn:schemas-microsoft-com:vml" xmlns:wp14="http://schemas.microsoft.com/office/word/2010/wordprocessingDrawing" xmlns:wp="http://schemas.openxmlformats.org/drawingml/2006/wordprocessingDrawing" xmlns:w10="urn:schemas-microsoft-com:office:word" xmlns:w="http://schemas.openxmlformats.org/wordprocessingml/2006/main" xmlns:w14="http://schemas.microsoft.com/office/word/2010/wordml" xmlns:wpg="http://schemas.microsoft.com/office/word/2010/wordprocessingGroup" xmlns:wpi="http://schemas.microsoft.com/office/word/2010/wordprocessingInk" xmlns:wne="http://schemas.microsoft.com/office/word/2006/wordml" xmlns:wps="http://schemas.microsoft.com/office/word/2010/wordprocessingShape" mc:Ignorable="w14 wp14">
+<w:endnotes xmlns:wpc="http://schemas.microsoft.com/office/word/2010/wordprocessingCanvas" xmlns:mc="http://schemas.openxmlformats.org/markup-compatibility/2006" xmlns:o="urn:schemas-microsoft-com:office:office" xmlns:r="http://schemas.openxmlformats.org/officeDocument/2006/relationships" xmlns:m="http://schemas.openxmlformats.org/officeDocument/2006/math" xmlns:v="urn:schemas-microsoft-com:vml" xmlns:wp14="http://schemas.microsoft.com/office/word/2010/wordprocessingDrawing" xmlns:wp="http://schemas.openxmlformats.org/drawingml/2006/wordprocessingDrawing" xmlns:w10="urn:schemas-microsoft-com:office:word" xmlns:w="http://schemas.openxmlformats.org/wordprocessingml/2006/main" xmlns:w14="http://schemas.microsoft.com/office/word/2010/wordml" xmlns:w15="http://schemas.microsoft.com/office/word/2012/wordml" xmlns:wpg="http://schemas.microsoft.com/office/word/2010/wordprocessingGroup" xmlns:wpi="http://schemas.microsoft.com/office/word/2010/wordprocessingInk" xmlns:wne="http://schemas.microsoft.com/office/word/2006/wordml" xmlns:wps="http://schemas.microsoft.com/office/word/2010/wordprocessingShape" mc:Ignorable="w14 w15 wp14">
   <w:endnote w:type="separator" w:id="-1">
     <w:p>
       <w:r>
@@ -8702,7 +8609,7 @@
 </file>
 
 <file path=word/footnotes.xml><?xml version="1.0" encoding="utf-8"?>
-<w:footnotes xmlns:wpc="http://schemas.microsoft.com/office/word/2010/wordprocessingCanvas" xmlns:mc="http://schemas.openxmlformats.org/markup-compatibility/2006" xmlns:o="urn:schemas-microsoft-com:office:office" xmlns:r="http://schemas.openxmlformats.org/officeDocument/2006/relationships" xmlns:m="http://schemas.openxmlformats.org/officeDocument/2006/math" xmlns:v="urn:schemas-microsoft-com:vml" xmlns:wp14="http://schemas.microsoft.com/office/word/2010/wordprocessingDrawing" xmlns:wp="http://schemas.openxmlformats.org/drawingml/2006/wordprocessingDrawing" xmlns:w10="urn:schemas-microsoft-com:office:word" xmlns:w="http://schemas.openxmlformats.org/wordprocessingml/2006/main" xmlns:w14="http://schemas.microsoft.com/office/word/2010/wordml" xmlns:wpg="http://schemas.microsoft.com/office/word/2010/wordprocessingGroup" xmlns:wpi="http://schemas.microsoft.com/office/word/2010/wordprocessingInk" xmlns:wne="http://schemas.microsoft.com/office/word/2006/wordml" xmlns:wps="http://schemas.microsoft.com/office/word/2010/wordprocessingShape" mc:Ignorable="w14 wp14">
+<w:footnotes xmlns:wpc="http://schemas.microsoft.com/office/word/2010/wordprocessingCanvas" xmlns:mc="http://schemas.openxmlformats.org/markup-compatibility/2006" xmlns:o="urn:schemas-microsoft-com:office:office" xmlns:r="http://schemas.openxmlformats.org/officeDocument/2006/relationships" xmlns:m="http://schemas.openxmlformats.org/officeDocument/2006/math" xmlns:v="urn:schemas-microsoft-com:vml" xmlns:wp14="http://schemas.microsoft.com/office/word/2010/wordprocessingDrawing" xmlns:wp="http://schemas.openxmlformats.org/drawingml/2006/wordprocessingDrawing" xmlns:w10="urn:schemas-microsoft-com:office:word" xmlns:w="http://schemas.openxmlformats.org/wordprocessingml/2006/main" xmlns:w14="http://schemas.microsoft.com/office/word/2010/wordml" xmlns:w15="http://schemas.microsoft.com/office/word/2012/wordml" xmlns:wpg="http://schemas.microsoft.com/office/word/2010/wordprocessingGroup" xmlns:wpi="http://schemas.microsoft.com/office/word/2010/wordprocessingInk" xmlns:wne="http://schemas.microsoft.com/office/word/2006/wordml" xmlns:wps="http://schemas.microsoft.com/office/word/2010/wordprocessingShape" mc:Ignorable="w14 w15 wp14">
   <w:footnote w:type="separator" w:id="-1">
     <w:p>
       <w:r>
@@ -8721,7 +8628,7 @@
 </file>
 
 <file path=word/header1.xml><?xml version="1.0" encoding="utf-8"?>
-<w:hdr xmlns:wpc="http://schemas.microsoft.com/office/word/2010/wordprocessingCanvas" xmlns:mc="http://schemas.openxmlformats.org/markup-compatibility/2006" xmlns:o="urn:schemas-microsoft-com:office:office" xmlns:r="http://schemas.openxmlformats.org/officeDocument/2006/relationships" xmlns:m="http://schemas.openxmlformats.org/officeDocument/2006/math" xmlns:v="urn:schemas-microsoft-com:vml" xmlns:wp14="http://schemas.microsoft.com/office/word/2010/wordprocessingDrawing" xmlns:wp="http://schemas.openxmlformats.org/drawingml/2006/wordprocessingDrawing" xmlns:w10="urn:schemas-microsoft-com:office:word" xmlns:w="http://schemas.openxmlformats.org/wordprocessingml/2006/main" xmlns:w14="http://schemas.microsoft.com/office/word/2010/wordml" xmlns:wpg="http://schemas.microsoft.com/office/word/2010/wordprocessingGroup" xmlns:wpi="http://schemas.microsoft.com/office/word/2010/wordprocessingInk" xmlns:wne="http://schemas.microsoft.com/office/word/2006/wordml" xmlns:wps="http://schemas.microsoft.com/office/word/2010/wordprocessingShape" mc:Ignorable="w14 wp14">
+<w:hdr xmlns:wpc="http://schemas.microsoft.com/office/word/2010/wordprocessingCanvas" xmlns:mc="http://schemas.openxmlformats.org/markup-compatibility/2006" xmlns:o="urn:schemas-microsoft-com:office:office" xmlns:r="http://schemas.openxmlformats.org/officeDocument/2006/relationships" xmlns:m="http://schemas.openxmlformats.org/officeDocument/2006/math" xmlns:v="urn:schemas-microsoft-com:vml" xmlns:wp14="http://schemas.microsoft.com/office/word/2010/wordprocessingDrawing" xmlns:wp="http://schemas.openxmlformats.org/drawingml/2006/wordprocessingDrawing" xmlns:w10="urn:schemas-microsoft-com:office:word" xmlns:w="http://schemas.openxmlformats.org/wordprocessingml/2006/main" xmlns:w14="http://schemas.microsoft.com/office/word/2010/wordml" xmlns:w15="http://schemas.microsoft.com/office/word/2012/wordml" xmlns:wpg="http://schemas.microsoft.com/office/word/2010/wordprocessingGroup" xmlns:wpi="http://schemas.microsoft.com/office/word/2010/wordprocessingInk" xmlns:wne="http://schemas.microsoft.com/office/word/2006/wordml" xmlns:wps="http://schemas.microsoft.com/office/word/2010/wordprocessingShape" mc:Ignorable="w14 w15 wp14">
   <w:p>
     <w:pPr>
       <w:pStyle w:val="En-tte"/>
@@ -8736,7 +8643,6 @@
         <w:noProof/>
         <w:sz w:val="26"/>
         <w:szCs w:val="26"/>
-        <w:lang w:val="en-US" w:eastAsia="en-US"/>
       </w:rPr>
       <w:drawing>
         <wp:anchor distT="0" distB="0" distL="114300" distR="114300" simplePos="0" relativeHeight="251658240" behindDoc="0" locked="0" layoutInCell="1" allowOverlap="1" wp14:anchorId="50ACA787" wp14:editId="0AA3C0C9">
@@ -8898,7 +8804,7 @@
 </file>
 
 <file path=word/numbering.xml><?xml version="1.0" encoding="utf-8"?>
-<w:numbering xmlns:wpc="http://schemas.microsoft.com/office/word/2010/wordprocessingCanvas" xmlns:mc="http://schemas.openxmlformats.org/markup-compatibility/2006" xmlns:o="urn:schemas-microsoft-com:office:office" xmlns:r="http://schemas.openxmlformats.org/officeDocument/2006/relationships" xmlns:m="http://schemas.openxmlformats.org/officeDocument/2006/math" xmlns:v="urn:schemas-microsoft-com:vml" xmlns:wp14="http://schemas.microsoft.com/office/word/2010/wordprocessingDrawing" xmlns:wp="http://schemas.openxmlformats.org/drawingml/2006/wordprocessingDrawing" xmlns:w10="urn:schemas-microsoft-com:office:word" xmlns:w="http://schemas.openxmlformats.org/wordprocessingml/2006/main" xmlns:w14="http://schemas.microsoft.com/office/word/2010/wordml" xmlns:wpg="http://schemas.microsoft.com/office/word/2010/wordprocessingGroup" xmlns:wpi="http://schemas.microsoft.com/office/word/2010/wordprocessingInk" xmlns:wne="http://schemas.microsoft.com/office/word/2006/wordml" xmlns:wps="http://schemas.microsoft.com/office/word/2010/wordprocessingShape" mc:Ignorable="w14 wp14">
+<w:numbering xmlns:wpc="http://schemas.microsoft.com/office/word/2010/wordprocessingCanvas" xmlns:mc="http://schemas.openxmlformats.org/markup-compatibility/2006" xmlns:o="urn:schemas-microsoft-com:office:office" xmlns:r="http://schemas.openxmlformats.org/officeDocument/2006/relationships" xmlns:m="http://schemas.openxmlformats.org/officeDocument/2006/math" xmlns:v="urn:schemas-microsoft-com:vml" xmlns:wp14="http://schemas.microsoft.com/office/word/2010/wordprocessingDrawing" xmlns:wp="http://schemas.openxmlformats.org/drawingml/2006/wordprocessingDrawing" xmlns:w10="urn:schemas-microsoft-com:office:word" xmlns:w="http://schemas.openxmlformats.org/wordprocessingml/2006/main" xmlns:w14="http://schemas.microsoft.com/office/word/2010/wordml" xmlns:w15="http://schemas.microsoft.com/office/word/2012/wordml" xmlns:wpg="http://schemas.microsoft.com/office/word/2010/wordprocessingGroup" xmlns:wpi="http://schemas.microsoft.com/office/word/2010/wordprocessingInk" xmlns:wne="http://schemas.microsoft.com/office/word/2006/wordml" xmlns:wps="http://schemas.microsoft.com/office/word/2010/wordprocessingShape" mc:Ignorable="w14 w15 wp14">
   <w:abstractNum w:abstractNumId="0">
     <w:nsid w:val="01194898"/>
     <w:multiLevelType w:val="multilevel"/>
@@ -11843,7 +11749,7 @@
 </file>
 
 <file path=word/styles.xml><?xml version="1.0" encoding="utf-8"?>
-<w:styles xmlns:mc="http://schemas.openxmlformats.org/markup-compatibility/2006" xmlns:r="http://schemas.openxmlformats.org/officeDocument/2006/relationships" xmlns:w="http://schemas.openxmlformats.org/wordprocessingml/2006/main" xmlns:w14="http://schemas.microsoft.com/office/word/2010/wordml" mc:Ignorable="w14">
+<w:styles xmlns:mc="http://schemas.openxmlformats.org/markup-compatibility/2006" xmlns:r="http://schemas.openxmlformats.org/officeDocument/2006/relationships" xmlns:w="http://schemas.openxmlformats.org/wordprocessingml/2006/main" xmlns:w14="http://schemas.microsoft.com/office/word/2010/wordml" xmlns:w15="http://schemas.microsoft.com/office/word/2012/wordml" mc:Ignorable="w14 w15">
   <w:docDefaults>
     <w:rPrDefault>
       <w:rPr>
@@ -11859,145 +11765,378 @@
       </w:pPr>
     </w:pPrDefault>
   </w:docDefaults>
-  <w:latentStyles w:defLockedState="0" w:defUIPriority="99" w:defSemiHidden="1" w:defUnhideWhenUsed="1" w:defQFormat="0" w:count="267">
-    <w:lsdException w:name="Normal" w:semiHidden="0" w:uiPriority="0" w:unhideWhenUsed="0" w:qFormat="1"/>
-    <w:lsdException w:name="heading 1" w:semiHidden="0" w:uiPriority="9" w:unhideWhenUsed="0" w:qFormat="1"/>
-    <w:lsdException w:name="heading 2" w:uiPriority="0" w:qFormat="1"/>
-    <w:lsdException w:name="heading 3" w:uiPriority="9" w:qFormat="1"/>
-    <w:lsdException w:name="heading 4" w:uiPriority="9" w:qFormat="1"/>
-    <w:lsdException w:name="heading 5" w:uiPriority="9" w:qFormat="1"/>
-    <w:lsdException w:name="heading 6" w:uiPriority="9" w:qFormat="1"/>
-    <w:lsdException w:name="heading 7" w:uiPriority="9" w:qFormat="1"/>
-    <w:lsdException w:name="heading 8" w:uiPriority="9" w:qFormat="1"/>
-    <w:lsdException w:name="heading 9" w:uiPriority="9" w:qFormat="1"/>
-    <w:lsdException w:name="toc 1" w:uiPriority="39"/>
-    <w:lsdException w:name="toc 2" w:uiPriority="39"/>
-    <w:lsdException w:name="toc 3" w:uiPriority="39"/>
-    <w:lsdException w:name="toc 4" w:uiPriority="39"/>
-    <w:lsdException w:name="toc 5" w:uiPriority="39"/>
-    <w:lsdException w:name="toc 6" w:uiPriority="39"/>
-    <w:lsdException w:name="toc 7" w:uiPriority="39"/>
-    <w:lsdException w:name="toc 8" w:uiPriority="39"/>
-    <w:lsdException w:name="toc 9" w:uiPriority="39"/>
-    <w:lsdException w:name="caption" w:uiPriority="35" w:qFormat="1"/>
-    <w:lsdException w:name="Title" w:semiHidden="0" w:uiPriority="10" w:unhideWhenUsed="0" w:qFormat="1"/>
-    <w:lsdException w:name="Default Paragraph Font" w:uiPriority="1"/>
-    <w:lsdException w:name="Body Text" w:uiPriority="0"/>
-    <w:lsdException w:name="Subtitle" w:semiHidden="0" w:uiPriority="11" w:unhideWhenUsed="0" w:qFormat="1"/>
-    <w:lsdException w:name="Strong" w:semiHidden="0" w:uiPriority="22" w:unhideWhenUsed="0" w:qFormat="1"/>
-    <w:lsdException w:name="Emphasis" w:semiHidden="0" w:uiPriority="20" w:unhideWhenUsed="0" w:qFormat="1"/>
-    <w:lsdException w:name="Table Grid" w:semiHidden="0" w:uiPriority="39" w:unhideWhenUsed="0"/>
-    <w:lsdException w:name="Placeholder Text" w:unhideWhenUsed="0"/>
-    <w:lsdException w:name="No Spacing" w:semiHidden="0" w:uiPriority="1" w:unhideWhenUsed="0" w:qFormat="1"/>
-    <w:lsdException w:name="Light Shading" w:semiHidden="0" w:uiPriority="60" w:unhideWhenUsed="0"/>
-    <w:lsdException w:name="Light List" w:semiHidden="0" w:uiPriority="61" w:unhideWhenUsed="0"/>
-    <w:lsdException w:name="Light Grid" w:semiHidden="0" w:uiPriority="62" w:unhideWhenUsed="0"/>
-    <w:lsdException w:name="Medium Shading 1" w:semiHidden="0" w:uiPriority="63" w:unhideWhenUsed="0"/>
-    <w:lsdException w:name="Medium Shading 2" w:semiHidden="0" w:uiPriority="64" w:unhideWhenUsed="0"/>
-    <w:lsdException w:name="Medium List 1" w:semiHidden="0" w:uiPriority="65" w:unhideWhenUsed="0"/>
-    <w:lsdException w:name="Medium List 2" w:semiHidden="0" w:uiPriority="66" w:unhideWhenUsed="0"/>
-    <w:lsdException w:name="Medium Grid 1" w:semiHidden="0" w:uiPriority="67" w:unhideWhenUsed="0"/>
-    <w:lsdException w:name="Medium Grid 2" w:semiHidden="0" w:uiPriority="68" w:unhideWhenUsed="0"/>
-    <w:lsdException w:name="Medium Grid 3" w:semiHidden="0" w:uiPriority="69" w:unhideWhenUsed="0"/>
-    <w:lsdException w:name="Dark List" w:semiHidden="0" w:uiPriority="70" w:unhideWhenUsed="0"/>
-    <w:lsdException w:name="Colorful Shading" w:semiHidden="0" w:uiPriority="71" w:unhideWhenUsed="0"/>
-    <w:lsdException w:name="Colorful List" w:semiHidden="0" w:uiPriority="72" w:unhideWhenUsed="0"/>
-    <w:lsdException w:name="Colorful Grid" w:semiHidden="0" w:uiPriority="73" w:unhideWhenUsed="0"/>
-    <w:lsdException w:name="Light Shading Accent 1" w:semiHidden="0" w:uiPriority="60" w:unhideWhenUsed="0"/>
-    <w:lsdException w:name="Light List Accent 1" w:semiHidden="0" w:uiPriority="61" w:unhideWhenUsed="0"/>
-    <w:lsdException w:name="Light Grid Accent 1" w:semiHidden="0" w:uiPriority="62" w:unhideWhenUsed="0"/>
-    <w:lsdException w:name="Medium Shading 1 Accent 1" w:semiHidden="0" w:uiPriority="63" w:unhideWhenUsed="0"/>
-    <w:lsdException w:name="Medium Shading 2 Accent 1" w:semiHidden="0" w:uiPriority="64" w:unhideWhenUsed="0"/>
-    <w:lsdException w:name="Medium List 1 Accent 1" w:semiHidden="0" w:uiPriority="65" w:unhideWhenUsed="0"/>
-    <w:lsdException w:name="Revision" w:unhideWhenUsed="0"/>
-    <w:lsdException w:name="List Paragraph" w:semiHidden="0" w:uiPriority="34" w:unhideWhenUsed="0" w:qFormat="1"/>
-    <w:lsdException w:name="Quote" w:semiHidden="0" w:uiPriority="29" w:unhideWhenUsed="0" w:qFormat="1"/>
-    <w:lsdException w:name="Intense Quote" w:semiHidden="0" w:uiPriority="30" w:unhideWhenUsed="0" w:qFormat="1"/>
-    <w:lsdException w:name="Medium List 2 Accent 1" w:semiHidden="0" w:uiPriority="66" w:unhideWhenUsed="0"/>
-    <w:lsdException w:name="Medium Grid 1 Accent 1" w:semiHidden="0" w:uiPriority="67" w:unhideWhenUsed="0"/>
-    <w:lsdException w:name="Medium Grid 2 Accent 1" w:semiHidden="0" w:uiPriority="68" w:unhideWhenUsed="0"/>
-    <w:lsdException w:name="Medium Grid 3 Accent 1" w:semiHidden="0" w:uiPriority="69" w:unhideWhenUsed="0"/>
-    <w:lsdException w:name="Dark List Accent 1" w:semiHidden="0" w:uiPriority="70" w:unhideWhenUsed="0"/>
-    <w:lsdException w:name="Colorful Shading Accent 1" w:semiHidden="0" w:uiPriority="71" w:unhideWhenUsed="0"/>
-    <w:lsdException w:name="Colorful List Accent 1" w:semiHidden="0" w:uiPriority="72" w:unhideWhenUsed="0"/>
-    <w:lsdException w:name="Colorful Grid Accent 1" w:semiHidden="0" w:uiPriority="73" w:unhideWhenUsed="0"/>
-    <w:lsdException w:name="Light Shading Accent 2" w:semiHidden="0" w:uiPriority="60" w:unhideWhenUsed="0"/>
-    <w:lsdException w:name="Light List Accent 2" w:semiHidden="0" w:uiPriority="61" w:unhideWhenUsed="0"/>
-    <w:lsdException w:name="Light Grid Accent 2" w:semiHidden="0" w:uiPriority="62" w:unhideWhenUsed="0"/>
-    <w:lsdException w:name="Medium Shading 1 Accent 2" w:semiHidden="0" w:uiPriority="63" w:unhideWhenUsed="0"/>
-    <w:lsdException w:name="Medium Shading 2 Accent 2" w:semiHidden="0" w:uiPriority="64" w:unhideWhenUsed="0"/>
-    <w:lsdException w:name="Medium List 1 Accent 2" w:semiHidden="0" w:uiPriority="65" w:unhideWhenUsed="0"/>
-    <w:lsdException w:name="Medium List 2 Accent 2" w:semiHidden="0" w:uiPriority="66" w:unhideWhenUsed="0"/>
-    <w:lsdException w:name="Medium Grid 1 Accent 2" w:semiHidden="0" w:uiPriority="67" w:unhideWhenUsed="0"/>
-    <w:lsdException w:name="Medium Grid 2 Accent 2" w:semiHidden="0" w:uiPriority="68" w:unhideWhenUsed="0"/>
-    <w:lsdException w:name="Medium Grid 3 Accent 2" w:semiHidden="0" w:uiPriority="69" w:unhideWhenUsed="0"/>
-    <w:lsdException w:name="Dark List Accent 2" w:semiHidden="0" w:uiPriority="70" w:unhideWhenUsed="0"/>
-    <w:lsdException w:name="Colorful Shading Accent 2" w:semiHidden="0" w:uiPriority="71" w:unhideWhenUsed="0"/>
-    <w:lsdException w:name="Colorful List Accent 2" w:semiHidden="0" w:uiPriority="72" w:unhideWhenUsed="0"/>
-    <w:lsdException w:name="Colorful Grid Accent 2" w:semiHidden="0" w:uiPriority="73" w:unhideWhenUsed="0"/>
-    <w:lsdException w:name="Light Shading Accent 3" w:semiHidden="0" w:uiPriority="60" w:unhideWhenUsed="0"/>
-    <w:lsdException w:name="Light List Accent 3" w:semiHidden="0" w:uiPriority="61" w:unhideWhenUsed="0"/>
-    <w:lsdException w:name="Light Grid Accent 3" w:semiHidden="0" w:uiPriority="62" w:unhideWhenUsed="0"/>
-    <w:lsdException w:name="Medium Shading 1 Accent 3" w:semiHidden="0" w:uiPriority="63" w:unhideWhenUsed="0"/>
-    <w:lsdException w:name="Medium Shading 2 Accent 3" w:semiHidden="0" w:uiPriority="64" w:unhideWhenUsed="0"/>
-    <w:lsdException w:name="Medium List 1 Accent 3" w:semiHidden="0" w:uiPriority="65" w:unhideWhenUsed="0"/>
-    <w:lsdException w:name="Medium List 2 Accent 3" w:semiHidden="0" w:uiPriority="66" w:unhideWhenUsed="0"/>
-    <w:lsdException w:name="Medium Grid 1 Accent 3" w:semiHidden="0" w:uiPriority="67" w:unhideWhenUsed="0"/>
-    <w:lsdException w:name="Medium Grid 2 Accent 3" w:semiHidden="0" w:uiPriority="68" w:unhideWhenUsed="0"/>
-    <w:lsdException w:name="Medium Grid 3 Accent 3" w:semiHidden="0" w:uiPriority="69" w:unhideWhenUsed="0"/>
-    <w:lsdException w:name="Dark List Accent 3" w:semiHidden="0" w:uiPriority="70" w:unhideWhenUsed="0"/>
-    <w:lsdException w:name="Colorful Shading Accent 3" w:semiHidden="0" w:uiPriority="71" w:unhideWhenUsed="0"/>
-    <w:lsdException w:name="Colorful List Accent 3" w:semiHidden="0" w:uiPriority="72" w:unhideWhenUsed="0"/>
-    <w:lsdException w:name="Colorful Grid Accent 3" w:semiHidden="0" w:uiPriority="73" w:unhideWhenUsed="0"/>
-    <w:lsdException w:name="Light Shading Accent 4" w:semiHidden="0" w:uiPriority="60" w:unhideWhenUsed="0"/>
-    <w:lsdException w:name="Light List Accent 4" w:semiHidden="0" w:uiPriority="61" w:unhideWhenUsed="0"/>
-    <w:lsdException w:name="Light Grid Accent 4" w:semiHidden="0" w:uiPriority="62" w:unhideWhenUsed="0"/>
-    <w:lsdException w:name="Medium Shading 1 Accent 4" w:semiHidden="0" w:uiPriority="63" w:unhideWhenUsed="0"/>
-    <w:lsdException w:name="Medium Shading 2 Accent 4" w:semiHidden="0" w:uiPriority="64" w:unhideWhenUsed="0"/>
-    <w:lsdException w:name="Medium List 1 Accent 4" w:semiHidden="0" w:uiPriority="65" w:unhideWhenUsed="0"/>
-    <w:lsdException w:name="Medium List 2 Accent 4" w:semiHidden="0" w:uiPriority="66" w:unhideWhenUsed="0"/>
-    <w:lsdException w:name="Medium Grid 1 Accent 4" w:semiHidden="0" w:uiPriority="67" w:unhideWhenUsed="0"/>
-    <w:lsdException w:name="Medium Grid 2 Accent 4" w:semiHidden="0" w:uiPriority="68" w:unhideWhenUsed="0"/>
-    <w:lsdException w:name="Medium Grid 3 Accent 4" w:semiHidden="0" w:uiPriority="69" w:unhideWhenUsed="0"/>
-    <w:lsdException w:name="Dark List Accent 4" w:semiHidden="0" w:uiPriority="70" w:unhideWhenUsed="0"/>
-    <w:lsdException w:name="Colorful Shading Accent 4" w:semiHidden="0" w:uiPriority="71" w:unhideWhenUsed="0"/>
-    <w:lsdException w:name="Colorful List Accent 4" w:semiHidden="0" w:uiPriority="72" w:unhideWhenUsed="0"/>
-    <w:lsdException w:name="Colorful Grid Accent 4" w:semiHidden="0" w:uiPriority="73" w:unhideWhenUsed="0"/>
-    <w:lsdException w:name="Light Shading Accent 5" w:semiHidden="0" w:uiPriority="60" w:unhideWhenUsed="0"/>
-    <w:lsdException w:name="Light List Accent 5" w:semiHidden="0" w:uiPriority="61" w:unhideWhenUsed="0"/>
-    <w:lsdException w:name="Light Grid Accent 5" w:semiHidden="0" w:uiPriority="62" w:unhideWhenUsed="0"/>
-    <w:lsdException w:name="Medium Shading 1 Accent 5" w:semiHidden="0" w:uiPriority="63" w:unhideWhenUsed="0"/>
-    <w:lsdException w:name="Medium Shading 2 Accent 5" w:semiHidden="0" w:uiPriority="64" w:unhideWhenUsed="0"/>
-    <w:lsdException w:name="Medium List 1 Accent 5" w:semiHidden="0" w:uiPriority="65" w:unhideWhenUsed="0"/>
-    <w:lsdException w:name="Medium List 2 Accent 5" w:semiHidden="0" w:uiPriority="66" w:unhideWhenUsed="0"/>
-    <w:lsdException w:name="Medium Grid 1 Accent 5" w:semiHidden="0" w:uiPriority="67" w:unhideWhenUsed="0"/>
-    <w:lsdException w:name="Medium Grid 2 Accent 5" w:semiHidden="0" w:uiPriority="68" w:unhideWhenUsed="0"/>
-    <w:lsdException w:name="Medium Grid 3 Accent 5" w:semiHidden="0" w:uiPriority="69" w:unhideWhenUsed="0"/>
-    <w:lsdException w:name="Dark List Accent 5" w:semiHidden="0" w:uiPriority="70" w:unhideWhenUsed="0"/>
-    <w:lsdException w:name="Colorful Shading Accent 5" w:semiHidden="0" w:uiPriority="71" w:unhideWhenUsed="0"/>
-    <w:lsdException w:name="Colorful List Accent 5" w:semiHidden="0" w:uiPriority="72" w:unhideWhenUsed="0"/>
-    <w:lsdException w:name="Colorful Grid Accent 5" w:semiHidden="0" w:uiPriority="73" w:unhideWhenUsed="0"/>
-    <w:lsdException w:name="Light Shading Accent 6" w:semiHidden="0" w:uiPriority="60" w:unhideWhenUsed="0"/>
-    <w:lsdException w:name="Light List Accent 6" w:semiHidden="0" w:uiPriority="61" w:unhideWhenUsed="0"/>
-    <w:lsdException w:name="Light Grid Accent 6" w:semiHidden="0" w:uiPriority="62" w:unhideWhenUsed="0"/>
-    <w:lsdException w:name="Medium Shading 1 Accent 6" w:semiHidden="0" w:uiPriority="63" w:unhideWhenUsed="0"/>
-    <w:lsdException w:name="Medium Shading 2 Accent 6" w:semiHidden="0" w:uiPriority="64" w:unhideWhenUsed="0"/>
-    <w:lsdException w:name="Medium List 1 Accent 6" w:semiHidden="0" w:uiPriority="65" w:unhideWhenUsed="0"/>
-    <w:lsdException w:name="Medium List 2 Accent 6" w:semiHidden="0" w:uiPriority="66" w:unhideWhenUsed="0"/>
-    <w:lsdException w:name="Medium Grid 1 Accent 6" w:semiHidden="0" w:uiPriority="67" w:unhideWhenUsed="0"/>
-    <w:lsdException w:name="Medium Grid 2 Accent 6" w:semiHidden="0" w:uiPriority="68" w:unhideWhenUsed="0"/>
-    <w:lsdException w:name="Medium Grid 3 Accent 6" w:semiHidden="0" w:uiPriority="69" w:unhideWhenUsed="0"/>
-    <w:lsdException w:name="Dark List Accent 6" w:semiHidden="0" w:uiPriority="70" w:unhideWhenUsed="0"/>
-    <w:lsdException w:name="Colorful Shading Accent 6" w:semiHidden="0" w:uiPriority="71" w:unhideWhenUsed="0"/>
-    <w:lsdException w:name="Colorful List Accent 6" w:semiHidden="0" w:uiPriority="72" w:unhideWhenUsed="0"/>
-    <w:lsdException w:name="Colorful Grid Accent 6" w:semiHidden="0" w:uiPriority="73" w:unhideWhenUsed="0"/>
-    <w:lsdException w:name="Subtle Emphasis" w:semiHidden="0" w:uiPriority="19" w:unhideWhenUsed="0" w:qFormat="1"/>
-    <w:lsdException w:name="Intense Emphasis" w:semiHidden="0" w:uiPriority="21" w:unhideWhenUsed="0" w:qFormat="1"/>
-    <w:lsdException w:name="Subtle Reference" w:semiHidden="0" w:uiPriority="31" w:unhideWhenUsed="0" w:qFormat="1"/>
-    <w:lsdException w:name="Intense Reference" w:semiHidden="0" w:uiPriority="32" w:unhideWhenUsed="0" w:qFormat="1"/>
-    <w:lsdException w:name="Book Title" w:semiHidden="0" w:uiPriority="33" w:unhideWhenUsed="0" w:qFormat="1"/>
-    <w:lsdException w:name="Bibliography" w:uiPriority="37"/>
-    <w:lsdException w:name="TOC Heading" w:uiPriority="39" w:qFormat="1"/>
+  <w:latentStyles w:defLockedState="0" w:defUIPriority="99" w:defSemiHidden="0" w:defUnhideWhenUsed="0" w:defQFormat="0" w:count="371">
+    <w:lsdException w:name="Normal" w:uiPriority="0" w:qFormat="1"/>
+    <w:lsdException w:name="heading 1" w:uiPriority="9" w:qFormat="1"/>
+    <w:lsdException w:name="heading 2" w:semiHidden="1" w:uiPriority="0" w:unhideWhenUsed="1" w:qFormat="1"/>
+    <w:lsdException w:name="heading 3" w:semiHidden="1" w:uiPriority="9" w:unhideWhenUsed="1" w:qFormat="1"/>
+    <w:lsdException w:name="heading 4" w:semiHidden="1" w:uiPriority="9" w:unhideWhenUsed="1" w:qFormat="1"/>
+    <w:lsdException w:name="heading 5" w:semiHidden="1" w:uiPriority="9" w:unhideWhenUsed="1" w:qFormat="1"/>
+    <w:lsdException w:name="heading 6" w:semiHidden="1" w:uiPriority="9" w:unhideWhenUsed="1" w:qFormat="1"/>
+    <w:lsdException w:name="heading 7" w:semiHidden="1" w:uiPriority="9" w:unhideWhenUsed="1" w:qFormat="1"/>
+    <w:lsdException w:name="heading 8" w:semiHidden="1" w:uiPriority="9" w:unhideWhenUsed="1" w:qFormat="1"/>
+    <w:lsdException w:name="heading 9" w:semiHidden="1" w:uiPriority="9" w:unhideWhenUsed="1" w:qFormat="1"/>
+    <w:lsdException w:name="index 1" w:semiHidden="1" w:unhideWhenUsed="1"/>
+    <w:lsdException w:name="index 2" w:semiHidden="1" w:unhideWhenUsed="1"/>
+    <w:lsdException w:name="index 3" w:semiHidden="1" w:unhideWhenUsed="1"/>
+    <w:lsdException w:name="index 4" w:semiHidden="1" w:unhideWhenUsed="1"/>
+    <w:lsdException w:name="index 5" w:semiHidden="1" w:unhideWhenUsed="1"/>
+    <w:lsdException w:name="index 6" w:semiHidden="1" w:unhideWhenUsed="1"/>
+    <w:lsdException w:name="index 7" w:semiHidden="1" w:unhideWhenUsed="1"/>
+    <w:lsdException w:name="index 8" w:semiHidden="1" w:unhideWhenUsed="1"/>
+    <w:lsdException w:name="index 9" w:semiHidden="1" w:unhideWhenUsed="1"/>
+    <w:lsdException w:name="toc 1" w:semiHidden="1" w:uiPriority="39" w:unhideWhenUsed="1"/>
+    <w:lsdException w:name="toc 2" w:semiHidden="1" w:uiPriority="39" w:unhideWhenUsed="1"/>
+    <w:lsdException w:name="toc 3" w:semiHidden="1" w:uiPriority="39" w:unhideWhenUsed="1"/>
+    <w:lsdException w:name="toc 4" w:semiHidden="1" w:uiPriority="39" w:unhideWhenUsed="1"/>
+    <w:lsdException w:name="toc 5" w:semiHidden="1" w:uiPriority="39" w:unhideWhenUsed="1"/>
+    <w:lsdException w:name="toc 6" w:semiHidden="1" w:uiPriority="39" w:unhideWhenUsed="1"/>
+    <w:lsdException w:name="toc 7" w:semiHidden="1" w:uiPriority="39" w:unhideWhenUsed="1"/>
+    <w:lsdException w:name="toc 8" w:semiHidden="1" w:uiPriority="39" w:unhideWhenUsed="1"/>
+    <w:lsdException w:name="toc 9" w:semiHidden="1" w:uiPriority="39" w:unhideWhenUsed="1"/>
+    <w:lsdException w:name="Normal Indent" w:semiHidden="1" w:unhideWhenUsed="1"/>
+    <w:lsdException w:name="footnote text" w:semiHidden="1" w:unhideWhenUsed="1"/>
+    <w:lsdException w:name="annotation text" w:semiHidden="1" w:unhideWhenUsed="1"/>
+    <w:lsdException w:name="header" w:semiHidden="1" w:unhideWhenUsed="1"/>
+    <w:lsdException w:name="footer" w:semiHidden="1" w:unhideWhenUsed="1"/>
+    <w:lsdException w:name="index heading" w:semiHidden="1" w:unhideWhenUsed="1"/>
+    <w:lsdException w:name="caption" w:semiHidden="1" w:uiPriority="35" w:unhideWhenUsed="1" w:qFormat="1"/>
+    <w:lsdException w:name="table of figures" w:semiHidden="1" w:unhideWhenUsed="1"/>
+    <w:lsdException w:name="envelope address" w:semiHidden="1" w:unhideWhenUsed="1"/>
+    <w:lsdException w:name="envelope return" w:semiHidden="1" w:unhideWhenUsed="1"/>
+    <w:lsdException w:name="footnote reference" w:semiHidden="1" w:unhideWhenUsed="1"/>
+    <w:lsdException w:name="annotation reference" w:semiHidden="1" w:unhideWhenUsed="1"/>
+    <w:lsdException w:name="line number" w:semiHidden="1" w:unhideWhenUsed="1"/>
+    <w:lsdException w:name="page number" w:semiHidden="1" w:unhideWhenUsed="1"/>
+    <w:lsdException w:name="endnote reference" w:semiHidden="1" w:unhideWhenUsed="1"/>
+    <w:lsdException w:name="endnote text" w:semiHidden="1" w:unhideWhenUsed="1"/>
+    <w:lsdException w:name="table of authorities" w:semiHidden="1" w:unhideWhenUsed="1"/>
+    <w:lsdException w:name="macro" w:semiHidden="1" w:unhideWhenUsed="1"/>
+    <w:lsdException w:name="toa heading" w:semiHidden="1" w:unhideWhenUsed="1"/>
+    <w:lsdException w:name="List" w:semiHidden="1" w:unhideWhenUsed="1"/>
+    <w:lsdException w:name="List Bullet" w:semiHidden="1" w:unhideWhenUsed="1"/>
+    <w:lsdException w:name="List Number" w:semiHidden="1" w:unhideWhenUsed="1"/>
+    <w:lsdException w:name="List 2" w:semiHidden="1" w:unhideWhenUsed="1"/>
+    <w:lsdException w:name="List 3" w:semiHidden="1" w:unhideWhenUsed="1"/>
+    <w:lsdException w:name="List 4" w:semiHidden="1" w:unhideWhenUsed="1"/>
+    <w:lsdException w:name="List 5" w:semiHidden="1" w:unhideWhenUsed="1"/>
+    <w:lsdException w:name="List Bullet 2" w:semiHidden="1" w:unhideWhenUsed="1"/>
+    <w:lsdException w:name="List Bullet 3" w:semiHidden="1" w:unhideWhenUsed="1"/>
+    <w:lsdException w:name="List Bullet 4" w:semiHidden="1" w:unhideWhenUsed="1"/>
+    <w:lsdException w:name="List Bullet 5" w:semiHidden="1" w:unhideWhenUsed="1"/>
+    <w:lsdException w:name="List Number 2" w:semiHidden="1" w:unhideWhenUsed="1"/>
+    <w:lsdException w:name="List Number 3" w:semiHidden="1" w:unhideWhenUsed="1"/>
+    <w:lsdException w:name="List Number 4" w:semiHidden="1" w:unhideWhenUsed="1"/>
+    <w:lsdException w:name="List Number 5" w:semiHidden="1" w:unhideWhenUsed="1"/>
+    <w:lsdException w:name="Title" w:uiPriority="10" w:qFormat="1"/>
+    <w:lsdException w:name="Closing" w:semiHidden="1" w:unhideWhenUsed="1"/>
+    <w:lsdException w:name="Signature" w:semiHidden="1" w:unhideWhenUsed="1"/>
+    <w:lsdException w:name="Default Paragraph Font" w:semiHidden="1" w:uiPriority="1" w:unhideWhenUsed="1"/>
+    <w:lsdException w:name="Body Text" w:semiHidden="1" w:uiPriority="0" w:unhideWhenUsed="1"/>
+    <w:lsdException w:name="Body Text Indent" w:semiHidden="1" w:unhideWhenUsed="1"/>
+    <w:lsdException w:name="List Continue" w:semiHidden="1" w:unhideWhenUsed="1"/>
+    <w:lsdException w:name="List Continue 2" w:semiHidden="1" w:unhideWhenUsed="1"/>
+    <w:lsdException w:name="List Continue 3" w:semiHidden="1" w:unhideWhenUsed="1"/>
+    <w:lsdException w:name="List Continue 4" w:semiHidden="1" w:unhideWhenUsed="1"/>
+    <w:lsdException w:name="List Continue 5" w:semiHidden="1" w:unhideWhenUsed="1"/>
+    <w:lsdException w:name="Message Header" w:semiHidden="1" w:unhideWhenUsed="1"/>
+    <w:lsdException w:name="Subtitle" w:uiPriority="11" w:qFormat="1"/>
+    <w:lsdException w:name="Salutation" w:semiHidden="1" w:unhideWhenUsed="1"/>
+    <w:lsdException w:name="Date" w:semiHidden="1" w:unhideWhenUsed="1"/>
+    <w:lsdException w:name="Body Text First Indent" w:semiHidden="1" w:unhideWhenUsed="1"/>
+    <w:lsdException w:name="Body Text First Indent 2" w:semiHidden="1" w:unhideWhenUsed="1"/>
+    <w:lsdException w:name="Note Heading" w:semiHidden="1" w:unhideWhenUsed="1"/>
+    <w:lsdException w:name="Body Text 2" w:semiHidden="1" w:unhideWhenUsed="1"/>
+    <w:lsdException w:name="Body Text 3" w:semiHidden="1" w:unhideWhenUsed="1"/>
+    <w:lsdException w:name="Body Text Indent 2" w:semiHidden="1" w:unhideWhenUsed="1"/>
+    <w:lsdException w:name="Body Text Indent 3" w:semiHidden="1" w:unhideWhenUsed="1"/>
+    <w:lsdException w:name="Block Text" w:semiHidden="1" w:unhideWhenUsed="1"/>
+    <w:lsdException w:name="Hyperlink" w:semiHidden="1" w:unhideWhenUsed="1"/>
+    <w:lsdException w:name="FollowedHyperlink" w:semiHidden="1" w:unhideWhenUsed="1"/>
+    <w:lsdException w:name="Strong" w:uiPriority="22" w:qFormat="1"/>
+    <w:lsdException w:name="Emphasis" w:uiPriority="20" w:qFormat="1"/>
+    <w:lsdException w:name="Document Map" w:semiHidden="1" w:unhideWhenUsed="1"/>
+    <w:lsdException w:name="Plain Text" w:semiHidden="1" w:unhideWhenUsed="1"/>
+    <w:lsdException w:name="E-mail Signature" w:semiHidden="1" w:unhideWhenUsed="1"/>
+    <w:lsdException w:name="HTML Top of Form" w:semiHidden="1" w:unhideWhenUsed="1"/>
+    <w:lsdException w:name="HTML Bottom of Form" w:semiHidden="1" w:unhideWhenUsed="1"/>
+    <w:lsdException w:name="Normal (Web)" w:semiHidden="1" w:unhideWhenUsed="1"/>
+    <w:lsdException w:name="HTML Acronym" w:semiHidden="1" w:unhideWhenUsed="1"/>
+    <w:lsdException w:name="HTML Address" w:semiHidden="1" w:unhideWhenUsed="1"/>
+    <w:lsdException w:name="HTML Cite" w:semiHidden="1" w:unhideWhenUsed="1"/>
+    <w:lsdException w:name="HTML Code" w:semiHidden="1" w:unhideWhenUsed="1"/>
+    <w:lsdException w:name="HTML Definition" w:semiHidden="1" w:unhideWhenUsed="1"/>
+    <w:lsdException w:name="HTML Keyboard" w:semiHidden="1" w:unhideWhenUsed="1"/>
+    <w:lsdException w:name="HTML Preformatted" w:semiHidden="1" w:unhideWhenUsed="1"/>
+    <w:lsdException w:name="HTML Sample" w:semiHidden="1" w:unhideWhenUsed="1"/>
+    <w:lsdException w:name="HTML Typewriter" w:semiHidden="1" w:unhideWhenUsed="1"/>
+    <w:lsdException w:name="HTML Variable" w:semiHidden="1" w:unhideWhenUsed="1"/>
+    <w:lsdException w:name="Normal Table" w:semiHidden="1" w:unhideWhenUsed="1"/>
+    <w:lsdException w:name="annotation subject" w:semiHidden="1" w:unhideWhenUsed="1"/>
+    <w:lsdException w:name="No List" w:semiHidden="1" w:unhideWhenUsed="1"/>
+    <w:lsdException w:name="Outline List 1" w:semiHidden="1" w:unhideWhenUsed="1"/>
+    <w:lsdException w:name="Outline List 2" w:semiHidden="1" w:unhideWhenUsed="1"/>
+    <w:lsdException w:name="Outline List 3" w:semiHidden="1" w:unhideWhenUsed="1"/>
+    <w:lsdException w:name="Table Simple 1" w:semiHidden="1" w:unhideWhenUsed="1"/>
+    <w:lsdException w:name="Table Simple 2" w:semiHidden="1" w:unhideWhenUsed="1"/>
+    <w:lsdException w:name="Table Simple 3" w:semiHidden="1" w:unhideWhenUsed="1"/>
+    <w:lsdException w:name="Table Classic 1" w:semiHidden="1" w:unhideWhenUsed="1"/>
+    <w:lsdException w:name="Table Classic 2" w:semiHidden="1" w:unhideWhenUsed="1"/>
+    <w:lsdException w:name="Table Classic 3" w:semiHidden="1" w:unhideWhenUsed="1"/>
+    <w:lsdException w:name="Table Classic 4" w:semiHidden="1" w:unhideWhenUsed="1"/>
+    <w:lsdException w:name="Table Colorful 1" w:semiHidden="1" w:unhideWhenUsed="1"/>
+    <w:lsdException w:name="Table Colorful 2" w:semiHidden="1" w:unhideWhenUsed="1"/>
+    <w:lsdException w:name="Table Colorful 3" w:semiHidden="1" w:unhideWhenUsed="1"/>
+    <w:lsdException w:name="Table Columns 1" w:semiHidden="1" w:unhideWhenUsed="1"/>
+    <w:lsdException w:name="Table Columns 2" w:semiHidden="1" w:unhideWhenUsed="1"/>
+    <w:lsdException w:name="Table Columns 3" w:semiHidden="1" w:unhideWhenUsed="1"/>
+    <w:lsdException w:name="Table Columns 4" w:semiHidden="1" w:unhideWhenUsed="1"/>
+    <w:lsdException w:name="Table Columns 5" w:semiHidden="1" w:unhideWhenUsed="1"/>
+    <w:lsdException w:name="Table Grid 1" w:semiHidden="1" w:unhideWhenUsed="1"/>
+    <w:lsdException w:name="Table Grid 2" w:semiHidden="1" w:unhideWhenUsed="1"/>
+    <w:lsdException w:name="Table Grid 3" w:semiHidden="1" w:unhideWhenUsed="1"/>
+    <w:lsdException w:name="Table Grid 4" w:semiHidden="1" w:unhideWhenUsed="1"/>
+    <w:lsdException w:name="Table Grid 5" w:semiHidden="1" w:unhideWhenUsed="1"/>
+    <w:lsdException w:name="Table Grid 6" w:semiHidden="1" w:unhideWhenUsed="1"/>
+    <w:lsdException w:name="Table Grid 7" w:semiHidden="1" w:unhideWhenUsed="1"/>
+    <w:lsdException w:name="Table Grid 8" w:semiHidden="1" w:unhideWhenUsed="1"/>
+    <w:lsdException w:name="Table List 1" w:semiHidden="1" w:unhideWhenUsed="1"/>
+    <w:lsdException w:name="Table List 2" w:semiHidden="1" w:unhideWhenUsed="1"/>
+    <w:lsdException w:name="Table List 3" w:semiHidden="1" w:unhideWhenUsed="1"/>
+    <w:lsdException w:name="Table List 4" w:semiHidden="1" w:unhideWhenUsed="1"/>
+    <w:lsdException w:name="Table List 5" w:semiHidden="1" w:unhideWhenUsed="1"/>
+    <w:lsdException w:name="Table List 6" w:semiHidden="1" w:unhideWhenUsed="1"/>
+    <w:lsdException w:name="Table List 7" w:semiHidden="1" w:unhideWhenUsed="1"/>
+    <w:lsdException w:name="Table List 8" w:semiHidden="1" w:unhideWhenUsed="1"/>
+    <w:lsdException w:name="Table 3D effects 1" w:semiHidden="1" w:unhideWhenUsed="1"/>
+    <w:lsdException w:name="Table 3D effects 2" w:semiHidden="1" w:unhideWhenUsed="1"/>
+    <w:lsdException w:name="Table 3D effects 3" w:semiHidden="1" w:unhideWhenUsed="1"/>
+    <w:lsdException w:name="Table Contemporary" w:semiHidden="1" w:unhideWhenUsed="1"/>
+    <w:lsdException w:name="Table Elegant" w:semiHidden="1" w:unhideWhenUsed="1"/>
+    <w:lsdException w:name="Table Professional" w:semiHidden="1" w:unhideWhenUsed="1"/>
+    <w:lsdException w:name="Table Subtle 1" w:semiHidden="1" w:unhideWhenUsed="1"/>
+    <w:lsdException w:name="Table Subtle 2" w:semiHidden="1" w:unhideWhenUsed="1"/>
+    <w:lsdException w:name="Table Web 1" w:semiHidden="1" w:unhideWhenUsed="1"/>
+    <w:lsdException w:name="Table Web 2" w:semiHidden="1" w:unhideWhenUsed="1"/>
+    <w:lsdException w:name="Table Web 3" w:semiHidden="1" w:unhideWhenUsed="1"/>
+    <w:lsdException w:name="Balloon Text" w:semiHidden="1" w:unhideWhenUsed="1"/>
+    <w:lsdException w:name="Table Grid" w:uiPriority="39"/>
+    <w:lsdException w:name="Table Theme" w:semiHidden="1" w:unhideWhenUsed="1"/>
+    <w:lsdException w:name="Placeholder Text" w:semiHidden="1"/>
+    <w:lsdException w:name="No Spacing" w:uiPriority="1" w:qFormat="1"/>
+    <w:lsdException w:name="Light Shading" w:uiPriority="60"/>
+    <w:lsdException w:name="Light List" w:uiPriority="61"/>
+    <w:lsdException w:name="Light Grid" w:uiPriority="62"/>
+    <w:lsdException w:name="Medium Shading 1" w:uiPriority="63"/>
+    <w:lsdException w:name="Medium Shading 2" w:uiPriority="64"/>
+    <w:lsdException w:name="Medium List 1" w:uiPriority="65"/>
+    <w:lsdException w:name="Medium List 2" w:uiPriority="66"/>
+    <w:lsdException w:name="Medium Grid 1" w:uiPriority="67"/>
+    <w:lsdException w:name="Medium Grid 2" w:uiPriority="68"/>
+    <w:lsdException w:name="Medium Grid 3" w:uiPriority="69"/>
+    <w:lsdException w:name="Dark List" w:uiPriority="70"/>
+    <w:lsdException w:name="Colorful Shading" w:uiPriority="71"/>
+    <w:lsdException w:name="Colorful List" w:uiPriority="72"/>
+    <w:lsdException w:name="Colorful Grid" w:uiPriority="73"/>
+    <w:lsdException w:name="Light Shading Accent 1" w:uiPriority="60"/>
+    <w:lsdException w:name="Light List Accent 1" w:uiPriority="61"/>
+    <w:lsdException w:name="Light Grid Accent 1" w:uiPriority="62"/>
+    <w:lsdException w:name="Medium Shading 1 Accent 1" w:uiPriority="63"/>
+    <w:lsdException w:name="Medium Shading 2 Accent 1" w:uiPriority="64"/>
+    <w:lsdException w:name="Medium List 1 Accent 1" w:uiPriority="65"/>
+    <w:lsdException w:name="Revision" w:semiHidden="1"/>
+    <w:lsdException w:name="List Paragraph" w:uiPriority="34" w:qFormat="1"/>
+    <w:lsdException w:name="Quote" w:uiPriority="29" w:qFormat="1"/>
+    <w:lsdException w:name="Intense Quote" w:uiPriority="30" w:qFormat="1"/>
+    <w:lsdException w:name="Medium List 2 Accent 1" w:uiPriority="66"/>
+    <w:lsdException w:name="Medium Grid 1 Accent 1" w:uiPriority="67"/>
+    <w:lsdException w:name="Medium Grid 2 Accent 1" w:uiPriority="68"/>
+    <w:lsdException w:name="Medium Grid 3 Accent 1" w:uiPriority="69"/>
+    <w:lsdException w:name="Dark List Accent 1" w:uiPriority="70"/>
+    <w:lsdException w:name="Colorful Shading Accent 1" w:uiPriority="71"/>
+    <w:lsdException w:name="Colorful List Accent 1" w:uiPriority="72"/>
+    <w:lsdException w:name="Colorful Grid Accent 1" w:uiPriority="73"/>
+    <w:lsdException w:name="Light Shading Accent 2" w:uiPriority="60"/>
+    <w:lsdException w:name="Light List Accent 2" w:uiPriority="61"/>
+    <w:lsdException w:name="Light Grid Accent 2" w:uiPriority="62"/>
+    <w:lsdException w:name="Medium Shading 1 Accent 2" w:uiPriority="63"/>
+    <w:lsdException w:name="Medium Shading 2 Accent 2" w:uiPriority="64"/>
+    <w:lsdException w:name="Medium List 1 Accent 2" w:uiPriority="65"/>
+    <w:lsdException w:name="Medium List 2 Accent 2" w:uiPriority="66"/>
+    <w:lsdException w:name="Medium Grid 1 Accent 2" w:uiPriority="67"/>
+    <w:lsdException w:name="Medium Grid 2 Accent 2" w:uiPriority="68"/>
+    <w:lsdException w:name="Medium Grid 3 Accent 2" w:uiPriority="69"/>
+    <w:lsdException w:name="Dark List Accent 2" w:uiPriority="70"/>
+    <w:lsdException w:name="Colorful Shading Accent 2" w:uiPriority="71"/>
+    <w:lsdException w:name="Colorful List Accent 2" w:uiPriority="72"/>
+    <w:lsdException w:name="Colorful Grid Accent 2" w:uiPriority="73"/>
+    <w:lsdException w:name="Light Shading Accent 3" w:uiPriority="60"/>
+    <w:lsdException w:name="Light List Accent 3" w:uiPriority="61"/>
+    <w:lsdException w:name="Light Grid Accent 3" w:uiPriority="62"/>
+    <w:lsdException w:name="Medium Shading 1 Accent 3" w:uiPriority="63"/>
+    <w:lsdException w:name="Medium Shading 2 Accent 3" w:uiPriority="64"/>
+    <w:lsdException w:name="Medium List 1 Accent 3" w:uiPriority="65"/>
+    <w:lsdException w:name="Medium List 2 Accent 3" w:uiPriority="66"/>
+    <w:lsdException w:name="Medium Grid 1 Accent 3" w:uiPriority="67"/>
+    <w:lsdException w:name="Medium Grid 2 Accent 3" w:uiPriority="68"/>
+    <w:lsdException w:name="Medium Grid 3 Accent 3" w:uiPriority="69"/>
+    <w:lsdException w:name="Dark List Accent 3" w:uiPriority="70"/>
+    <w:lsdException w:name="Colorful Shading Accent 3" w:uiPriority="71"/>
+    <w:lsdException w:name="Colorful List Accent 3" w:uiPriority="72"/>
+    <w:lsdException w:name="Colorful Grid Accent 3" w:uiPriority="73"/>
+    <w:lsdException w:name="Light Shading Accent 4" w:uiPriority="60"/>
+    <w:lsdException w:name="Light List Accent 4" w:uiPriority="61"/>
+    <w:lsdException w:name="Light Grid Accent 4" w:uiPriority="62"/>
+    <w:lsdException w:name="Medium Shading 1 Accent 4" w:uiPriority="63"/>
+    <w:lsdException w:name="Medium Shading 2 Accent 4" w:uiPriority="64"/>
+    <w:lsdException w:name="Medium List 1 Accent 4" w:uiPriority="65"/>
+    <w:lsdException w:name="Medium List 2 Accent 4" w:uiPriority="66"/>
+    <w:lsdException w:name="Medium Grid 1 Accent 4" w:uiPriority="67"/>
+    <w:lsdException w:name="Medium Grid 2 Accent 4" w:uiPriority="68"/>
+    <w:lsdException w:name="Medium Grid 3 Accent 4" w:uiPriority="69"/>
+    <w:lsdException w:name="Dark List Accent 4" w:uiPriority="70"/>
+    <w:lsdException w:name="Colorful Shading Accent 4" w:uiPriority="71"/>
+    <w:lsdException w:name="Colorful List Accent 4" w:uiPriority="72"/>
+    <w:lsdException w:name="Colorful Grid Accent 4" w:uiPriority="73"/>
+    <w:lsdException w:name="Light Shading Accent 5" w:uiPriority="60"/>
+    <w:lsdException w:name="Light List Accent 5" w:uiPriority="61"/>
+    <w:lsdException w:name="Light Grid Accent 5" w:uiPriority="62"/>
+    <w:lsdException w:name="Medium Shading 1 Accent 5" w:uiPriority="63"/>
+    <w:lsdException w:name="Medium Shading 2 Accent 5" w:uiPriority="64"/>
+    <w:lsdException w:name="Medium List 1 Accent 5" w:uiPriority="65"/>
+    <w:lsdException w:name="Medium List 2 Accent 5" w:uiPriority="66"/>
+    <w:lsdException w:name="Medium Grid 1 Accent 5" w:uiPriority="67"/>
+    <w:lsdException w:name="Medium Grid 2 Accent 5" w:uiPriority="68"/>
+    <w:lsdException w:name="Medium Grid 3 Accent 5" w:uiPriority="69"/>
+    <w:lsdException w:name="Dark List Accent 5" w:uiPriority="70"/>
+    <w:lsdException w:name="Colorful Shading Accent 5" w:uiPriority="71"/>
+    <w:lsdException w:name="Colorful List Accent 5" w:uiPriority="72"/>
+    <w:lsdException w:name="Colorful Grid Accent 5" w:uiPriority="73"/>
+    <w:lsdException w:name="Light Shading Accent 6" w:uiPriority="60"/>
+    <w:lsdException w:name="Light List Accent 6" w:uiPriority="61"/>
+    <w:lsdException w:name="Light Grid Accent 6" w:uiPriority="62"/>
+    <w:lsdException w:name="Medium Shading 1 Accent 6" w:uiPriority="63"/>
+    <w:lsdException w:name="Medium Shading 2 Accent 6" w:uiPriority="64"/>
+    <w:lsdException w:name="Medium List 1 Accent 6" w:uiPriority="65"/>
+    <w:lsdException w:name="Medium List 2 Accent 6" w:uiPriority="66"/>
+    <w:lsdException w:name="Medium Grid 1 Accent 6" w:uiPriority="67"/>
+    <w:lsdException w:name="Medium Grid 2 Accent 6" w:uiPriority="68"/>
+    <w:lsdException w:name="Medium Grid 3 Accent 6" w:uiPriority="69"/>
+    <w:lsdException w:name="Dark List Accent 6" w:uiPriority="70"/>
+    <w:lsdException w:name="Colorful Shading Accent 6" w:uiPriority="71"/>
+    <w:lsdException w:name="Colorful List Accent 6" w:uiPriority="72"/>
+    <w:lsdException w:name="Colorful Grid Accent 6" w:uiPriority="73"/>
+    <w:lsdException w:name="Subtle Emphasis" w:uiPriority="19" w:qFormat="1"/>
+    <w:lsdException w:name="Intense Emphasis" w:uiPriority="21" w:qFormat="1"/>
+    <w:lsdException w:name="Subtle Reference" w:uiPriority="31" w:qFormat="1"/>
+    <w:lsdException w:name="Intense Reference" w:uiPriority="32" w:qFormat="1"/>
+    <w:lsdException w:name="Book Title" w:uiPriority="33" w:qFormat="1"/>
+    <w:lsdException w:name="Bibliography" w:semiHidden="1" w:uiPriority="37" w:unhideWhenUsed="1"/>
+    <w:lsdException w:name="TOC Heading" w:semiHidden="1" w:uiPriority="39" w:unhideWhenUsed="1" w:qFormat="1"/>
+    <w:lsdException w:name="Plain Table 1" w:uiPriority="41"/>
+    <w:lsdException w:name="Plain Table 2" w:uiPriority="42"/>
+    <w:lsdException w:name="Plain Table 3" w:uiPriority="43"/>
+    <w:lsdException w:name="Plain Table 4" w:uiPriority="44"/>
+    <w:lsdException w:name="Plain Table 5" w:uiPriority="45"/>
+    <w:lsdException w:name="Grid Table Light" w:uiPriority="40"/>
+    <w:lsdException w:name="Grid Table 1 Light" w:uiPriority="46"/>
+    <w:lsdException w:name="Grid Table 2" w:uiPriority="47"/>
+    <w:lsdException w:name="Grid Table 3" w:uiPriority="48"/>
+    <w:lsdException w:name="Grid Table 4" w:uiPriority="49"/>
+    <w:lsdException w:name="Grid Table 5 Dark" w:uiPriority="50"/>
+    <w:lsdException w:name="Grid Table 6 Colorful" w:uiPriority="51"/>
+    <w:lsdException w:name="Grid Table 7 Colorful" w:uiPriority="52"/>
+    <w:lsdException w:name="Grid Table 1 Light Accent 1" w:uiPriority="46"/>
+    <w:lsdException w:name="Grid Table 2 Accent 1" w:uiPriority="47"/>
+    <w:lsdException w:name="Grid Table 3 Accent 1" w:uiPriority="48"/>
+    <w:lsdException w:name="Grid Table 4 Accent 1" w:uiPriority="49"/>
+    <w:lsdException w:name="Grid Table 5 Dark Accent 1" w:uiPriority="50"/>
+    <w:lsdException w:name="Grid Table 6 Colorful Accent 1" w:uiPriority="51"/>
+    <w:lsdException w:name="Grid Table 7 Colorful Accent 1" w:uiPriority="52"/>
+    <w:lsdException w:name="Grid Table 1 Light Accent 2" w:uiPriority="46"/>
+    <w:lsdException w:name="Grid Table 2 Accent 2" w:uiPriority="47"/>
+    <w:lsdException w:name="Grid Table 3 Accent 2" w:uiPriority="48"/>
+    <w:lsdException w:name="Grid Table 4 Accent 2" w:uiPriority="49"/>
+    <w:lsdException w:name="Grid Table 5 Dark Accent 2" w:uiPriority="50"/>
+    <w:lsdException w:name="Grid Table 6 Colorful Accent 2" w:uiPriority="51"/>
+    <w:lsdException w:name="Grid Table 7 Colorful Accent 2" w:uiPriority="52"/>
+    <w:lsdException w:name="Grid Table 1 Light Accent 3" w:uiPriority="46"/>
+    <w:lsdException w:name="Grid Table 2 Accent 3" w:uiPriority="47"/>
+    <w:lsdException w:name="Grid Table 3 Accent 3" w:uiPriority="48"/>
+    <w:lsdException w:name="Grid Table 4 Accent 3" w:uiPriority="49"/>
+    <w:lsdException w:name="Grid Table 5 Dark Accent 3" w:uiPriority="50"/>
+    <w:lsdException w:name="Grid Table 6 Colorful Accent 3" w:uiPriority="51"/>
+    <w:lsdException w:name="Grid Table 7 Colorful Accent 3" w:uiPriority="52"/>
+    <w:lsdException w:name="Grid Table 1 Light Accent 4" w:uiPriority="46"/>
+    <w:lsdException w:name="Grid Table 2 Accent 4" w:uiPriority="47"/>
+    <w:lsdException w:name="Grid Table 3 Accent 4" w:uiPriority="48"/>
+    <w:lsdException w:name="Grid Table 4 Accent 4" w:uiPriority="49"/>
+    <w:lsdException w:name="Grid Table 5 Dark Accent 4" w:uiPriority="50"/>
+    <w:lsdException w:name="Grid Table 6 Colorful Accent 4" w:uiPriority="51"/>
+    <w:lsdException w:name="Grid Table 7 Colorful Accent 4" w:uiPriority="52"/>
+    <w:lsdException w:name="Grid Table 1 Light Accent 5" w:uiPriority="46"/>
+    <w:lsdException w:name="Grid Table 2 Accent 5" w:uiPriority="47"/>
+    <w:lsdException w:name="Grid Table 3 Accent 5" w:uiPriority="48"/>
+    <w:lsdException w:name="Grid Table 4 Accent 5" w:uiPriority="49"/>
+    <w:lsdException w:name="Grid Table 5 Dark Accent 5" w:uiPriority="50"/>
+    <w:lsdException w:name="Grid Table 6 Colorful Accent 5" w:uiPriority="51"/>
+    <w:lsdException w:name="Grid Table 7 Colorful Accent 5" w:uiPriority="52"/>
+    <w:lsdException w:name="Grid Table 1 Light Accent 6" w:uiPriority="46"/>
+    <w:lsdException w:name="Grid Table 2 Accent 6" w:uiPriority="47"/>
+    <w:lsdException w:name="Grid Table 3 Accent 6" w:uiPriority="48"/>
+    <w:lsdException w:name="Grid Table 4 Accent 6" w:uiPriority="49"/>
+    <w:lsdException w:name="Grid Table 5 Dark Accent 6" w:uiPriority="50"/>
+    <w:lsdException w:name="Grid Table 6 Colorful Accent 6" w:uiPriority="51"/>
+    <w:lsdException w:name="Grid Table 7 Colorful Accent 6" w:uiPriority="52"/>
+    <w:lsdException w:name="List Table 1 Light" w:uiPriority="46"/>
+    <w:lsdException w:name="List Table 2" w:uiPriority="47"/>
+    <w:lsdException w:name="List Table 3" w:uiPriority="48"/>
+    <w:lsdException w:name="List Table 4" w:uiPriority="49"/>
+    <w:lsdException w:name="List Table 5 Dark" w:uiPriority="50"/>
+    <w:lsdException w:name="List Table 6 Colorful" w:uiPriority="51"/>
+    <w:lsdException w:name="List Table 7 Colorful" w:uiPriority="52"/>
+    <w:lsdException w:name="List Table 1 Light Accent 1" w:uiPriority="46"/>
+    <w:lsdException w:name="List Table 2 Accent 1" w:uiPriority="47"/>
+    <w:lsdException w:name="List Table 3 Accent 1" w:uiPriority="48"/>
+    <w:lsdException w:name="List Table 4 Accent 1" w:uiPriority="49"/>
+    <w:lsdException w:name="List Table 5 Dark Accent 1" w:uiPriority="50"/>
+    <w:lsdException w:name="List Table 6 Colorful Accent 1" w:uiPriority="51"/>
+    <w:lsdException w:name="List Table 7 Colorful Accent 1" w:uiPriority="52"/>
+    <w:lsdException w:name="List Table 1 Light Accent 2" w:uiPriority="46"/>
+    <w:lsdException w:name="List Table 2 Accent 2" w:uiPriority="47"/>
+    <w:lsdException w:name="List Table 3 Accent 2" w:uiPriority="48"/>
+    <w:lsdException w:name="List Table 4 Accent 2" w:uiPriority="49"/>
+    <w:lsdException w:name="List Table 5 Dark Accent 2" w:uiPriority="50"/>
+    <w:lsdException w:name="List Table 6 Colorful Accent 2" w:uiPriority="51"/>
+    <w:lsdException w:name="List Table 7 Colorful Accent 2" w:uiPriority="52"/>
+    <w:lsdException w:name="List Table 1 Light Accent 3" w:uiPriority="46"/>
+    <w:lsdException w:name="List Table 2 Accent 3" w:uiPriority="47"/>
+    <w:lsdException w:name="List Table 3 Accent 3" w:uiPriority="48"/>
+    <w:lsdException w:name="List Table 4 Accent 3" w:uiPriority="49"/>
+    <w:lsdException w:name="List Table 5 Dark Accent 3" w:uiPriority="50"/>
+    <w:lsdException w:name="List Table 6 Colorful Accent 3" w:uiPriority="51"/>
+    <w:lsdException w:name="List Table 7 Colorful Accent 3" w:uiPriority="52"/>
+    <w:lsdException w:name="List Table 1 Light Accent 4" w:uiPriority="46"/>
+    <w:lsdException w:name="List Table 2 Accent 4" w:uiPriority="47"/>
+    <w:lsdException w:name="List Table 3 Accent 4" w:uiPriority="48"/>
+    <w:lsdException w:name="List Table 4 Accent 4" w:uiPriority="49"/>
+    <w:lsdException w:name="List Table 5 Dark Accent 4" w:uiPriority="50"/>
+    <w:lsdException w:name="List Table 6 Colorful Accent 4" w:uiPriority="51"/>
+    <w:lsdException w:name="List Table 7 Colorful Accent 4" w:uiPriority="52"/>
+    <w:lsdException w:name="List Table 1 Light Accent 5" w:uiPriority="46"/>
+    <w:lsdException w:name="List Table 2 Accent 5" w:uiPriority="47"/>
+    <w:lsdException w:name="List Table 3 Accent 5" w:uiPriority="48"/>
+    <w:lsdException w:name="List Table 4 Accent 5" w:uiPriority="49"/>
+    <w:lsdException w:name="List Table 5 Dark Accent 5" w:uiPriority="50"/>
+    <w:lsdException w:name="List Table 6 Colorful Accent 5" w:uiPriority="51"/>
+    <w:lsdException w:name="List Table 7 Colorful Accent 5" w:uiPriority="52"/>
+    <w:lsdException w:name="List Table 1 Light Accent 6" w:uiPriority="46"/>
+    <w:lsdException w:name="List Table 2 Accent 6" w:uiPriority="47"/>
+    <w:lsdException w:name="List Table 3 Accent 6" w:uiPriority="48"/>
+    <w:lsdException w:name="List Table 4 Accent 6" w:uiPriority="49"/>
+    <w:lsdException w:name="List Table 5 Dark Accent 6" w:uiPriority="50"/>
+    <w:lsdException w:name="List Table 6 Colorful Accent 6" w:uiPriority="51"/>
+    <w:lsdException w:name="List Table 7 Colorful Accent 6" w:uiPriority="52"/>
   </w:latentStyles>
   <w:style w:type="paragraph" w:default="1" w:styleId="Normal">
     <w:name w:val="Normal"/>
@@ -12342,8 +12481,8 @@
       </w:tblCellMar>
     </w:tblPr>
   </w:style>
-  <w:style w:type="table" w:customStyle="1" w:styleId="GridTable1LightAccent1">
-    <w:name w:val="Grid Table 1 Light Accent 1"/>
+  <w:style w:type="table" w:customStyle="1" w:styleId="TableauGrille1Clair-Accentuation11">
+    <w:name w:val="Tableau Grille 1 Clair - Accentuation 11"/>
     <w:basedOn w:val="TableauNormal"/>
     <w:uiPriority w:val="46"/>
     <w:rsid w:val="00CD1226"/>
@@ -12406,8 +12545,8 @@
       </w:rPr>
     </w:tblStylePr>
   </w:style>
-  <w:style w:type="table" w:customStyle="1" w:styleId="GridTable1LightAccent2">
-    <w:name w:val="Grid Table 1 Light Accent 2"/>
+  <w:style w:type="table" w:customStyle="1" w:styleId="TableauGrille1Clair-Accentuation21">
+    <w:name w:val="Tableau Grille 1 Clair - Accentuation 21"/>
     <w:basedOn w:val="TableauNormal"/>
     <w:uiPriority w:val="46"/>
     <w:rsid w:val="00CD1226"/>
@@ -12470,8 +12609,8 @@
       </w:rPr>
     </w:tblStylePr>
   </w:style>
-  <w:style w:type="table" w:customStyle="1" w:styleId="GridTable1LightAccent3">
-    <w:name w:val="Grid Table 1 Light Accent 3"/>
+  <w:style w:type="table" w:customStyle="1" w:styleId="TableauGrille1Clair-Accentuation31">
+    <w:name w:val="Tableau Grille 1 Clair - Accentuation 31"/>
     <w:basedOn w:val="TableauNormal"/>
     <w:uiPriority w:val="46"/>
     <w:rsid w:val="00CD1226"/>
@@ -12534,8 +12673,8 @@
       </w:rPr>
     </w:tblStylePr>
   </w:style>
-  <w:style w:type="table" w:customStyle="1" w:styleId="GridTable1LightAccent4">
-    <w:name w:val="Grid Table 1 Light Accent 4"/>
+  <w:style w:type="table" w:customStyle="1" w:styleId="TableauGrille1Clair-Accentuation41">
+    <w:name w:val="Tableau Grille 1 Clair - Accentuation 41"/>
     <w:basedOn w:val="TableauNormal"/>
     <w:uiPriority w:val="46"/>
     <w:rsid w:val="00CD1226"/>
@@ -12598,1203 +12737,8 @@
       </w:rPr>
     </w:tblStylePr>
   </w:style>
-  <w:style w:type="table" w:customStyle="1" w:styleId="GridTable1LightAccent5">
-    <w:name w:val="Grid Table 1 Light Accent 5"/>
-    <w:basedOn w:val="TableauNormal"/>
-    <w:uiPriority w:val="46"/>
-    <w:rsid w:val="00CD1226"/>
-    <w:pPr>
-      <w:spacing w:after="0" w:line="240" w:lineRule="auto"/>
-    </w:pPr>
-    <w:tblPr>
-      <w:tblStyleRowBandSize w:val="1"/>
-      <w:tblStyleColBandSize w:val="1"/>
-      <w:tblInd w:w="0" w:type="dxa"/>
-      <w:tblBorders>
-        <w:top w:val="single" w:sz="4" w:space="0" w:color="B4C6E7" w:themeColor="accent5" w:themeTint="66"/>
-        <w:left w:val="single" w:sz="4" w:space="0" w:color="B4C6E7" w:themeColor="accent5" w:themeTint="66"/>
-        <w:bottom w:val="single" w:sz="4" w:space="0" w:color="B4C6E7" w:themeColor="accent5" w:themeTint="66"/>
-        <w:right w:val="single" w:sz="4" w:space="0" w:color="B4C6E7" w:themeColor="accent5" w:themeTint="66"/>
-        <w:insideH w:val="single" w:sz="4" w:space="0" w:color="B4C6E7" w:themeColor="accent5" w:themeTint="66"/>
-        <w:insideV w:val="single" w:sz="4" w:space="0" w:color="B4C6E7" w:themeColor="accent5" w:themeTint="66"/>
-      </w:tblBorders>
-      <w:tblCellMar>
-        <w:top w:w="0" w:type="dxa"/>
-        <w:left w:w="108" w:type="dxa"/>
-        <w:bottom w:w="0" w:type="dxa"/>
-        <w:right w:w="108" w:type="dxa"/>
-      </w:tblCellMar>
-    </w:tblPr>
-    <w:tblStylePr w:type="firstRow">
-      <w:rPr>
-        <w:b/>
-        <w:bCs/>
-      </w:rPr>
-      <w:tblPr/>
-      <w:tcPr>
-        <w:tcBorders>
-          <w:bottom w:val="single" w:sz="12" w:space="0" w:color="8EAADB" w:themeColor="accent5" w:themeTint="99"/>
-        </w:tcBorders>
-      </w:tcPr>
-    </w:tblStylePr>
-    <w:tblStylePr w:type="lastRow">
-      <w:rPr>
-        <w:b/>
-        <w:bCs/>
-      </w:rPr>
-      <w:tblPr/>
-      <w:tcPr>
-        <w:tcBorders>
-          <w:top w:val="double" w:sz="2" w:space="0" w:color="8EAADB" w:themeColor="accent5" w:themeTint="99"/>
-        </w:tcBorders>
-      </w:tcPr>
-    </w:tblStylePr>
-    <w:tblStylePr w:type="firstCol">
-      <w:rPr>
-        <w:b/>
-        <w:bCs/>
-      </w:rPr>
-    </w:tblStylePr>
-    <w:tblStylePr w:type="lastCol">
-      <w:rPr>
-        <w:b/>
-        <w:bCs/>
-      </w:rPr>
-    </w:tblStylePr>
-  </w:style>
-  <w:style w:type="character" w:customStyle="1" w:styleId="Titre3Car">
-    <w:name w:val="Titre 3 Car"/>
-    <w:basedOn w:val="Policepardfaut"/>
-    <w:link w:val="Titre3"/>
-    <w:uiPriority w:val="9"/>
-    <w:rsid w:val="0073291C"/>
-    <w:rPr>
-      <w:rFonts w:ascii="Times New Roman" w:eastAsiaTheme="majorEastAsia" w:hAnsi="Times New Roman" w:cstheme="majorBidi"/>
-      <w:i/>
-      <w:kern w:val="28"/>
-      <w:sz w:val="24"/>
-      <w:szCs w:val="24"/>
-      <w:lang w:eastAsia="fr-FR"/>
-    </w:rPr>
-  </w:style>
-  <w:style w:type="paragraph" w:styleId="Sous-titre">
-    <w:name w:val="Subtitle"/>
-    <w:aliases w:val="T4"/>
-    <w:basedOn w:val="Normal"/>
-    <w:next w:val="Normal"/>
-    <w:link w:val="Sous-titreCar"/>
-    <w:uiPriority w:val="11"/>
-    <w:qFormat/>
-    <w:rsid w:val="003A28B1"/>
-    <w:pPr>
-      <w:numPr>
-        <w:ilvl w:val="1"/>
-      </w:numPr>
-      <w:spacing w:after="160"/>
-    </w:pPr>
-    <w:rPr>
-      <w:rFonts w:eastAsiaTheme="minorEastAsia" w:cstheme="minorBidi"/>
-      <w:color w:val="385623" w:themeColor="accent6" w:themeShade="80"/>
-      <w:spacing w:val="15"/>
-      <w:szCs w:val="22"/>
-    </w:rPr>
-  </w:style>
-  <w:style w:type="character" w:customStyle="1" w:styleId="Sous-titreCar">
-    <w:name w:val="Sous-titre Car"/>
-    <w:aliases w:val="T4 Car"/>
-    <w:basedOn w:val="Policepardfaut"/>
-    <w:link w:val="Sous-titre"/>
-    <w:uiPriority w:val="11"/>
-    <w:rsid w:val="003A28B1"/>
-    <w:rPr>
-      <w:rFonts w:ascii="Segoe UI Semibold" w:eastAsiaTheme="minorEastAsia" w:hAnsi="Segoe UI Semibold"/>
-      <w:color w:val="385623" w:themeColor="accent6" w:themeShade="80"/>
-      <w:spacing w:val="15"/>
-      <w:kern w:val="28"/>
-      <w:sz w:val="24"/>
-      <w:lang w:eastAsia="fr-FR"/>
-    </w:rPr>
-  </w:style>
-  <w:style w:type="paragraph" w:customStyle="1" w:styleId="Style1">
-    <w:name w:val="Style1"/>
-    <w:basedOn w:val="Normal"/>
-    <w:rsid w:val="003A28B1"/>
-    <w:pPr>
-      <w:numPr>
-        <w:numId w:val="5"/>
-      </w:numPr>
-      <w:jc w:val="both"/>
-    </w:pPr>
-    <w:rPr>
-      <w:rFonts w:ascii="Arial" w:hAnsi="Arial"/>
-      <w:color w:val="auto"/>
-      <w:kern w:val="0"/>
-      <w:sz w:val="22"/>
-    </w:rPr>
-  </w:style>
-  <w:style w:type="paragraph" w:styleId="Textedebulles">
-    <w:name w:val="Balloon Text"/>
-    <w:basedOn w:val="Normal"/>
-    <w:link w:val="TextedebullesCar"/>
-    <w:uiPriority w:val="99"/>
-    <w:semiHidden/>
-    <w:unhideWhenUsed/>
-    <w:rsid w:val="00F538F9"/>
-    <w:rPr>
-      <w:rFonts w:ascii="Tahoma" w:hAnsi="Tahoma" w:cs="Tahoma"/>
-      <w:sz w:val="16"/>
-      <w:szCs w:val="16"/>
-    </w:rPr>
-  </w:style>
-  <w:style w:type="character" w:customStyle="1" w:styleId="TextedebullesCar">
-    <w:name w:val="Texte de bulles Car"/>
-    <w:basedOn w:val="Policepardfaut"/>
-    <w:link w:val="Textedebulles"/>
-    <w:uiPriority w:val="99"/>
-    <w:semiHidden/>
-    <w:rsid w:val="00F538F9"/>
-    <w:rPr>
-      <w:rFonts w:ascii="Tahoma" w:eastAsia="Times New Roman" w:hAnsi="Tahoma" w:cs="Tahoma"/>
-      <w:color w:val="000000"/>
-      <w:kern w:val="28"/>
-      <w:sz w:val="16"/>
-      <w:szCs w:val="16"/>
-      <w:lang w:eastAsia="fr-FR"/>
-    </w:rPr>
-  </w:style>
-  <w:style w:type="character" w:styleId="Textedelespacerserv">
-    <w:name w:val="Placeholder Text"/>
-    <w:basedOn w:val="Policepardfaut"/>
-    <w:uiPriority w:val="99"/>
-    <w:semiHidden/>
-    <w:rsid w:val="00F538F9"/>
-    <w:rPr>
-      <w:color w:val="808080"/>
-    </w:rPr>
-  </w:style>
-  <w:style w:type="character" w:customStyle="1" w:styleId="Titre4Car">
-    <w:name w:val="Titre 4 Car"/>
-    <w:basedOn w:val="Policepardfaut"/>
-    <w:link w:val="Titre4"/>
-    <w:uiPriority w:val="9"/>
-    <w:rsid w:val="00AE2B38"/>
-    <w:rPr>
-      <w:rFonts w:asciiTheme="majorHAnsi" w:eastAsiaTheme="majorEastAsia" w:hAnsiTheme="majorHAnsi" w:cstheme="majorBidi"/>
-      <w:b/>
-      <w:bCs/>
-      <w:i/>
-      <w:iCs/>
-      <w:color w:val="5B9BD5" w:themeColor="accent1"/>
-      <w:kern w:val="28"/>
-      <w:sz w:val="24"/>
-      <w:szCs w:val="20"/>
-      <w:lang w:eastAsia="fr-FR"/>
-    </w:rPr>
-  </w:style>
-  <w:style w:type="character" w:styleId="Lienhypertexte">
-    <w:name w:val="Hyperlink"/>
-    <w:basedOn w:val="Policepardfaut"/>
-    <w:uiPriority w:val="99"/>
-    <w:unhideWhenUsed/>
-    <w:rsid w:val="00AF50B4"/>
-    <w:rPr>
-      <w:color w:val="0563C1" w:themeColor="hyperlink"/>
-      <w:u w:val="single"/>
-    </w:rPr>
-  </w:style>
-  <w:style w:type="paragraph" w:customStyle="1" w:styleId="Standard">
-    <w:name w:val="Standard"/>
-    <w:rsid w:val="00607609"/>
-    <w:pPr>
-      <w:suppressAutoHyphens/>
-      <w:autoSpaceDN w:val="0"/>
-      <w:spacing w:after="0" w:line="240" w:lineRule="auto"/>
-      <w:textAlignment w:val="baseline"/>
-    </w:pPr>
-    <w:rPr>
-      <w:rFonts w:ascii="Wide Latin" w:eastAsia="Times New Roman" w:hAnsi="Wide Latin" w:cs="Wide Latin"/>
-      <w:b/>
-      <w:i/>
-      <w:color w:val="000000"/>
-      <w:kern w:val="3"/>
-      <w:sz w:val="28"/>
-      <w:szCs w:val="20"/>
-      <w:lang w:eastAsia="zh-CN"/>
-    </w:rPr>
-  </w:style>
-  <w:style w:type="numbering" w:customStyle="1" w:styleId="WW8Num1">
-    <w:name w:val="WW8Num1"/>
-    <w:basedOn w:val="Aucuneliste"/>
-    <w:rsid w:val="00607609"/>
-    <w:pPr>
-      <w:numPr>
-        <w:numId w:val="12"/>
-      </w:numPr>
-    </w:pPr>
-  </w:style>
-  <w:style w:type="paragraph" w:customStyle="1" w:styleId="Textbody">
-    <w:name w:val="Text body"/>
-    <w:basedOn w:val="Standard"/>
-    <w:rsid w:val="00607609"/>
-    <w:pPr>
-      <w:widowControl w:val="0"/>
-      <w:spacing w:after="120"/>
-    </w:pPr>
-    <w:rPr>
-      <w:rFonts w:ascii="Times New Roman" w:hAnsi="Times New Roman" w:cs="Times New Roman"/>
-      <w:b w:val="0"/>
-      <w:i w:val="0"/>
-      <w:color w:val="auto"/>
-      <w:sz w:val="24"/>
-    </w:rPr>
-  </w:style>
-  <w:style w:type="numbering" w:customStyle="1" w:styleId="WWOutlineListStyle">
-    <w:name w:val="WW_OutlineListStyle"/>
-    <w:basedOn w:val="Aucuneliste"/>
-    <w:rsid w:val="00607609"/>
-    <w:pPr>
-      <w:numPr>
-        <w:numId w:val="13"/>
-      </w:numPr>
-    </w:pPr>
-  </w:style>
-  <w:style w:type="paragraph" w:customStyle="1" w:styleId="Chapitre1">
-    <w:name w:val="Chapitre1"/>
-    <w:basedOn w:val="Liste2"/>
-    <w:rsid w:val="00607609"/>
-    <w:pPr>
-      <w:widowControl w:val="0"/>
-      <w:numPr>
-        <w:numId w:val="28"/>
-      </w:numPr>
-      <w:suppressAutoHyphens/>
-      <w:autoSpaceDN w:val="0"/>
-      <w:spacing w:before="240"/>
-      <w:ind w:left="0" w:firstLine="0"/>
-      <w:contextualSpacing w:val="0"/>
-      <w:textAlignment w:val="baseline"/>
-      <w:outlineLvl w:val="0"/>
-    </w:pPr>
-    <w:rPr>
-      <w:rFonts w:ascii="Arial" w:hAnsi="Arial" w:cs="Arial"/>
-      <w:b/>
-      <w:color w:val="auto"/>
-      <w:kern w:val="3"/>
-      <w:u w:val="single"/>
-      <w:lang w:eastAsia="zh-CN"/>
-    </w:rPr>
-  </w:style>
-  <w:style w:type="paragraph" w:customStyle="1" w:styleId="Chapitre2">
-    <w:name w:val="Chapitre2"/>
-    <w:basedOn w:val="Chapitre1"/>
-    <w:rsid w:val="00607609"/>
-    <w:pPr>
-      <w:numPr>
-        <w:ilvl w:val="1"/>
-      </w:numPr>
-      <w:spacing w:before="120"/>
-      <w:outlineLvl w:val="1"/>
-    </w:pPr>
-    <w:rPr>
-      <w:b w:val="0"/>
-      <w:u w:val="none"/>
-    </w:rPr>
-  </w:style>
-  <w:style w:type="paragraph" w:styleId="Liste2">
-    <w:name w:val="List 2"/>
-    <w:basedOn w:val="Normal"/>
-    <w:uiPriority w:val="99"/>
-    <w:semiHidden/>
-    <w:unhideWhenUsed/>
-    <w:rsid w:val="00607609"/>
-    <w:pPr>
-      <w:ind w:left="566" w:hanging="283"/>
-      <w:contextualSpacing/>
-    </w:pPr>
-  </w:style>
-  <w:style w:type="paragraph" w:customStyle="1" w:styleId="Recommandation">
-    <w:name w:val="Recommandation"/>
-    <w:basedOn w:val="Liste2"/>
-    <w:rsid w:val="00607609"/>
-    <w:pPr>
-      <w:widowControl w:val="0"/>
-      <w:suppressAutoHyphens/>
-      <w:autoSpaceDN w:val="0"/>
-      <w:ind w:left="426" w:firstLine="0"/>
-      <w:contextualSpacing w:val="0"/>
-      <w:jc w:val="both"/>
-      <w:textAlignment w:val="baseline"/>
-    </w:pPr>
-    <w:rPr>
-      <w:rFonts w:ascii="Arial" w:hAnsi="Arial" w:cs="Arial"/>
-      <w:i/>
-      <w:color w:val="0000FF"/>
-      <w:kern w:val="3"/>
-      <w:lang w:eastAsia="zh-CN"/>
-    </w:rPr>
-  </w:style>
-  <w:style w:type="numbering" w:customStyle="1" w:styleId="WW8Num18">
-    <w:name w:val="WW8Num18"/>
-    <w:basedOn w:val="Aucuneliste"/>
-    <w:rsid w:val="00607609"/>
-    <w:pPr>
-      <w:numPr>
-        <w:numId w:val="14"/>
-      </w:numPr>
-    </w:pPr>
-  </w:style>
-  <w:style w:type="paragraph" w:styleId="Lgende">
-    <w:name w:val="caption"/>
-    <w:basedOn w:val="Normal"/>
-    <w:next w:val="Normal"/>
-    <w:uiPriority w:val="35"/>
-    <w:unhideWhenUsed/>
-    <w:qFormat/>
-    <w:rsid w:val="004965BD"/>
-    <w:pPr>
-      <w:spacing w:after="200"/>
-    </w:pPr>
-    <w:rPr>
-      <w:b/>
-      <w:bCs/>
-      <w:color w:val="5B9BD5" w:themeColor="accent1"/>
-      <w:sz w:val="18"/>
-      <w:szCs w:val="18"/>
-    </w:rPr>
-  </w:style>
-  <w:style w:type="paragraph" w:styleId="En-ttedetabledesmatires">
-    <w:name w:val="TOC Heading"/>
-    <w:basedOn w:val="Titre1"/>
-    <w:next w:val="Normal"/>
-    <w:uiPriority w:val="39"/>
-    <w:unhideWhenUsed/>
-    <w:qFormat/>
-    <w:rsid w:val="004965BD"/>
-    <w:pPr>
-      <w:numPr>
-        <w:numId w:val="0"/>
-      </w:numPr>
-      <w:spacing w:before="480" w:line="276" w:lineRule="auto"/>
-      <w:outlineLvl w:val="9"/>
-    </w:pPr>
-    <w:rPr>
-      <w:rFonts w:asciiTheme="majorHAnsi" w:hAnsiTheme="majorHAnsi"/>
-      <w:bCs/>
-      <w:color w:val="2E74B5" w:themeColor="accent1" w:themeShade="BF"/>
-      <w:kern w:val="0"/>
-      <w:sz w:val="28"/>
-      <w:szCs w:val="28"/>
-      <w:u w:val="none"/>
-      <w:lang w:val="en-US" w:eastAsia="en-US"/>
-    </w:rPr>
-  </w:style>
-  <w:style w:type="paragraph" w:styleId="TM1">
-    <w:name w:val="toc 1"/>
-    <w:basedOn w:val="Normal"/>
-    <w:next w:val="Normal"/>
-    <w:autoRedefine/>
-    <w:uiPriority w:val="39"/>
-    <w:unhideWhenUsed/>
-    <w:rsid w:val="004965BD"/>
-    <w:pPr>
-      <w:spacing w:after="100"/>
-    </w:pPr>
-  </w:style>
-  <w:style w:type="paragraph" w:styleId="TM2">
-    <w:name w:val="toc 2"/>
-    <w:basedOn w:val="Normal"/>
-    <w:next w:val="Normal"/>
-    <w:autoRedefine/>
-    <w:uiPriority w:val="39"/>
-    <w:unhideWhenUsed/>
-    <w:rsid w:val="004965BD"/>
-    <w:pPr>
-      <w:spacing w:after="100"/>
-      <w:ind w:left="240"/>
-    </w:pPr>
-  </w:style>
-  <w:style w:type="paragraph" w:styleId="TM3">
-    <w:name w:val="toc 3"/>
-    <w:basedOn w:val="Normal"/>
-    <w:next w:val="Normal"/>
-    <w:autoRedefine/>
-    <w:uiPriority w:val="39"/>
-    <w:unhideWhenUsed/>
-    <w:rsid w:val="004965BD"/>
-    <w:pPr>
-      <w:spacing w:after="100"/>
-      <w:ind w:left="480"/>
-    </w:pPr>
-  </w:style>
-  <w:style w:type="paragraph" w:styleId="Tabledesillustrations">
-    <w:name w:val="table of figures"/>
-    <w:basedOn w:val="Normal"/>
-    <w:next w:val="Normal"/>
-    <w:uiPriority w:val="99"/>
-    <w:unhideWhenUsed/>
-    <w:rsid w:val="004965BD"/>
-  </w:style>
-</w:styles>
-</file>
-
-<file path=word/stylesWithEffects.xml><?xml version="1.0" encoding="utf-8"?>
-<w:styles xmlns:wpc="http://schemas.microsoft.com/office/word/2010/wordprocessingCanvas" xmlns:mc="http://schemas.openxmlformats.org/markup-compatibility/2006" xmlns:o="urn:schemas-microsoft-com:office:office" xmlns:r="http://schemas.openxmlformats.org/officeDocument/2006/relationships" xmlns:m="http://schemas.openxmlformats.org/officeDocument/2006/math" xmlns:v="urn:schemas-microsoft-com:vml" xmlns:wp14="http://schemas.microsoft.com/office/word/2010/wordprocessingDrawing" xmlns:wp="http://schemas.openxmlformats.org/drawingml/2006/wordprocessingDrawing" xmlns:w10="urn:schemas-microsoft-com:office:word" xmlns:w="http://schemas.openxmlformats.org/wordprocessingml/2006/main" xmlns:w14="http://schemas.microsoft.com/office/word/2010/wordml" xmlns:wpg="http://schemas.microsoft.com/office/word/2010/wordprocessingGroup" xmlns:wpi="http://schemas.microsoft.com/office/word/2010/wordprocessingInk" xmlns:wne="http://schemas.microsoft.com/office/word/2006/wordml" xmlns:wps="http://schemas.microsoft.com/office/word/2010/wordprocessingShape" mc:Ignorable="w14 wp14">
-  <w:docDefaults>
-    <w:rPrDefault>
-      <w:rPr>
-        <w:rFonts w:asciiTheme="minorHAnsi" w:eastAsiaTheme="minorHAnsi" w:hAnsiTheme="minorHAnsi" w:cstheme="minorBidi"/>
-        <w:sz w:val="22"/>
-        <w:szCs w:val="22"/>
-        <w:lang w:val="fr-FR" w:eastAsia="en-US" w:bidi="ar-SA"/>
-      </w:rPr>
-    </w:rPrDefault>
-    <w:pPrDefault>
-      <w:pPr>
-        <w:spacing w:after="160" w:line="259" w:lineRule="auto"/>
-      </w:pPr>
-    </w:pPrDefault>
-  </w:docDefaults>
-  <w:latentStyles w:defLockedState="0" w:defUIPriority="99" w:defSemiHidden="1" w:defUnhideWhenUsed="1" w:defQFormat="0" w:count="267">
-    <w:lsdException w:name="Normal" w:semiHidden="0" w:uiPriority="0" w:unhideWhenUsed="0" w:qFormat="1"/>
-    <w:lsdException w:name="heading 1" w:semiHidden="0" w:uiPriority="9" w:unhideWhenUsed="0" w:qFormat="1"/>
-    <w:lsdException w:name="heading 2" w:uiPriority="0" w:qFormat="1"/>
-    <w:lsdException w:name="heading 3" w:uiPriority="9" w:qFormat="1"/>
-    <w:lsdException w:name="heading 4" w:uiPriority="9" w:qFormat="1"/>
-    <w:lsdException w:name="heading 5" w:uiPriority="9" w:qFormat="1"/>
-    <w:lsdException w:name="heading 6" w:uiPriority="9" w:qFormat="1"/>
-    <w:lsdException w:name="heading 7" w:uiPriority="9" w:qFormat="1"/>
-    <w:lsdException w:name="heading 8" w:uiPriority="9" w:qFormat="1"/>
-    <w:lsdException w:name="heading 9" w:uiPriority="9" w:qFormat="1"/>
-    <w:lsdException w:name="toc 1" w:uiPriority="39"/>
-    <w:lsdException w:name="toc 2" w:uiPriority="39"/>
-    <w:lsdException w:name="toc 3" w:uiPriority="39"/>
-    <w:lsdException w:name="toc 4" w:uiPriority="39"/>
-    <w:lsdException w:name="toc 5" w:uiPriority="39"/>
-    <w:lsdException w:name="toc 6" w:uiPriority="39"/>
-    <w:lsdException w:name="toc 7" w:uiPriority="39"/>
-    <w:lsdException w:name="toc 8" w:uiPriority="39"/>
-    <w:lsdException w:name="toc 9" w:uiPriority="39"/>
-    <w:lsdException w:name="caption" w:uiPriority="35" w:qFormat="1"/>
-    <w:lsdException w:name="Title" w:semiHidden="0" w:uiPriority="10" w:unhideWhenUsed="0" w:qFormat="1"/>
-    <w:lsdException w:name="Default Paragraph Font" w:uiPriority="1"/>
-    <w:lsdException w:name="Body Text" w:uiPriority="0"/>
-    <w:lsdException w:name="Subtitle" w:semiHidden="0" w:uiPriority="11" w:unhideWhenUsed="0" w:qFormat="1"/>
-    <w:lsdException w:name="Strong" w:semiHidden="0" w:uiPriority="22" w:unhideWhenUsed="0" w:qFormat="1"/>
-    <w:lsdException w:name="Emphasis" w:semiHidden="0" w:uiPriority="20" w:unhideWhenUsed="0" w:qFormat="1"/>
-    <w:lsdException w:name="Table Grid" w:semiHidden="0" w:uiPriority="39" w:unhideWhenUsed="0"/>
-    <w:lsdException w:name="Placeholder Text" w:unhideWhenUsed="0"/>
-    <w:lsdException w:name="No Spacing" w:semiHidden="0" w:uiPriority="1" w:unhideWhenUsed="0" w:qFormat="1"/>
-    <w:lsdException w:name="Light Shading" w:semiHidden="0" w:uiPriority="60" w:unhideWhenUsed="0"/>
-    <w:lsdException w:name="Light List" w:semiHidden="0" w:uiPriority="61" w:unhideWhenUsed="0"/>
-    <w:lsdException w:name="Light Grid" w:semiHidden="0" w:uiPriority="62" w:unhideWhenUsed="0"/>
-    <w:lsdException w:name="Medium Shading 1" w:semiHidden="0" w:uiPriority="63" w:unhideWhenUsed="0"/>
-    <w:lsdException w:name="Medium Shading 2" w:semiHidden="0" w:uiPriority="64" w:unhideWhenUsed="0"/>
-    <w:lsdException w:name="Medium List 1" w:semiHidden="0" w:uiPriority="65" w:unhideWhenUsed="0"/>
-    <w:lsdException w:name="Medium List 2" w:semiHidden="0" w:uiPriority="66" w:unhideWhenUsed="0"/>
-    <w:lsdException w:name="Medium Grid 1" w:semiHidden="0" w:uiPriority="67" w:unhideWhenUsed="0"/>
-    <w:lsdException w:name="Medium Grid 2" w:semiHidden="0" w:uiPriority="68" w:unhideWhenUsed="0"/>
-    <w:lsdException w:name="Medium Grid 3" w:semiHidden="0" w:uiPriority="69" w:unhideWhenUsed="0"/>
-    <w:lsdException w:name="Dark List" w:semiHidden="0" w:uiPriority="70" w:unhideWhenUsed="0"/>
-    <w:lsdException w:name="Colorful Shading" w:semiHidden="0" w:uiPriority="71" w:unhideWhenUsed="0"/>
-    <w:lsdException w:name="Colorful List" w:semiHidden="0" w:uiPriority="72" w:unhideWhenUsed="0"/>
-    <w:lsdException w:name="Colorful Grid" w:semiHidden="0" w:uiPriority="73" w:unhideWhenUsed="0"/>
-    <w:lsdException w:name="Light Shading Accent 1" w:semiHidden="0" w:uiPriority="60" w:unhideWhenUsed="0"/>
-    <w:lsdException w:name="Light List Accent 1" w:semiHidden="0" w:uiPriority="61" w:unhideWhenUsed="0"/>
-    <w:lsdException w:name="Light Grid Accent 1" w:semiHidden="0" w:uiPriority="62" w:unhideWhenUsed="0"/>
-    <w:lsdException w:name="Medium Shading 1 Accent 1" w:semiHidden="0" w:uiPriority="63" w:unhideWhenUsed="0"/>
-    <w:lsdException w:name="Medium Shading 2 Accent 1" w:semiHidden="0" w:uiPriority="64" w:unhideWhenUsed="0"/>
-    <w:lsdException w:name="Medium List 1 Accent 1" w:semiHidden="0" w:uiPriority="65" w:unhideWhenUsed="0"/>
-    <w:lsdException w:name="Revision" w:unhideWhenUsed="0"/>
-    <w:lsdException w:name="List Paragraph" w:semiHidden="0" w:uiPriority="34" w:unhideWhenUsed="0" w:qFormat="1"/>
-    <w:lsdException w:name="Quote" w:semiHidden="0" w:uiPriority="29" w:unhideWhenUsed="0" w:qFormat="1"/>
-    <w:lsdException w:name="Intense Quote" w:semiHidden="0" w:uiPriority="30" w:unhideWhenUsed="0" w:qFormat="1"/>
-    <w:lsdException w:name="Medium List 2 Accent 1" w:semiHidden="0" w:uiPriority="66" w:unhideWhenUsed="0"/>
-    <w:lsdException w:name="Medium Grid 1 Accent 1" w:semiHidden="0" w:uiPriority="67" w:unhideWhenUsed="0"/>
-    <w:lsdException w:name="Medium Grid 2 Accent 1" w:semiHidden="0" w:uiPriority="68" w:unhideWhenUsed="0"/>
-    <w:lsdException w:name="Medium Grid 3 Accent 1" w:semiHidden="0" w:uiPriority="69" w:unhideWhenUsed="0"/>
-    <w:lsdException w:name="Dark List Accent 1" w:semiHidden="0" w:uiPriority="70" w:unhideWhenUsed="0"/>
-    <w:lsdException w:name="Colorful Shading Accent 1" w:semiHidden="0" w:uiPriority="71" w:unhideWhenUsed="0"/>
-    <w:lsdException w:name="Colorful List Accent 1" w:semiHidden="0" w:uiPriority="72" w:unhideWhenUsed="0"/>
-    <w:lsdException w:name="Colorful Grid Accent 1" w:semiHidden="0" w:uiPriority="73" w:unhideWhenUsed="0"/>
-    <w:lsdException w:name="Light Shading Accent 2" w:semiHidden="0" w:uiPriority="60" w:unhideWhenUsed="0"/>
-    <w:lsdException w:name="Light List Accent 2" w:semiHidden="0" w:uiPriority="61" w:unhideWhenUsed="0"/>
-    <w:lsdException w:name="Light Grid Accent 2" w:semiHidden="0" w:uiPriority="62" w:unhideWhenUsed="0"/>
-    <w:lsdException w:name="Medium Shading 1 Accent 2" w:semiHidden="0" w:uiPriority="63" w:unhideWhenUsed="0"/>
-    <w:lsdException w:name="Medium Shading 2 Accent 2" w:semiHidden="0" w:uiPriority="64" w:unhideWhenUsed="0"/>
-    <w:lsdException w:name="Medium List 1 Accent 2" w:semiHidden="0" w:uiPriority="65" w:unhideWhenUsed="0"/>
-    <w:lsdException w:name="Medium List 2 Accent 2" w:semiHidden="0" w:uiPriority="66" w:unhideWhenUsed="0"/>
-    <w:lsdException w:name="Medium Grid 1 Accent 2" w:semiHidden="0" w:uiPriority="67" w:unhideWhenUsed="0"/>
-    <w:lsdException w:name="Medium Grid 2 Accent 2" w:semiHidden="0" w:uiPriority="68" w:unhideWhenUsed="0"/>
-    <w:lsdException w:name="Medium Grid 3 Accent 2" w:semiHidden="0" w:uiPriority="69" w:unhideWhenUsed="0"/>
-    <w:lsdException w:name="Dark List Accent 2" w:semiHidden="0" w:uiPriority="70" w:unhideWhenUsed="0"/>
-    <w:lsdException w:name="Colorful Shading Accent 2" w:semiHidden="0" w:uiPriority="71" w:unhideWhenUsed="0"/>
-    <w:lsdException w:name="Colorful List Accent 2" w:semiHidden="0" w:uiPriority="72" w:unhideWhenUsed="0"/>
-    <w:lsdException w:name="Colorful Grid Accent 2" w:semiHidden="0" w:uiPriority="73" w:unhideWhenUsed="0"/>
-    <w:lsdException w:name="Light Shading Accent 3" w:semiHidden="0" w:uiPriority="60" w:unhideWhenUsed="0"/>
-    <w:lsdException w:name="Light List Accent 3" w:semiHidden="0" w:uiPriority="61" w:unhideWhenUsed="0"/>
-    <w:lsdException w:name="Light Grid Accent 3" w:semiHidden="0" w:uiPriority="62" w:unhideWhenUsed="0"/>
-    <w:lsdException w:name="Medium Shading 1 Accent 3" w:semiHidden="0" w:uiPriority="63" w:unhideWhenUsed="0"/>
-    <w:lsdException w:name="Medium Shading 2 Accent 3" w:semiHidden="0" w:uiPriority="64" w:unhideWhenUsed="0"/>
-    <w:lsdException w:name="Medium List 1 Accent 3" w:semiHidden="0" w:uiPriority="65" w:unhideWhenUsed="0"/>
-    <w:lsdException w:name="Medium List 2 Accent 3" w:semiHidden="0" w:uiPriority="66" w:unhideWhenUsed="0"/>
-    <w:lsdException w:name="Medium Grid 1 Accent 3" w:semiHidden="0" w:uiPriority="67" w:unhideWhenUsed="0"/>
-    <w:lsdException w:name="Medium Grid 2 Accent 3" w:semiHidden="0" w:uiPriority="68" w:unhideWhenUsed="0"/>
-    <w:lsdException w:name="Medium Grid 3 Accent 3" w:semiHidden="0" w:uiPriority="69" w:unhideWhenUsed="0"/>
-    <w:lsdException w:name="Dark List Accent 3" w:semiHidden="0" w:uiPriority="70" w:unhideWhenUsed="0"/>
-    <w:lsdException w:name="Colorful Shading Accent 3" w:semiHidden="0" w:uiPriority="71" w:unhideWhenUsed="0"/>
-    <w:lsdException w:name="Colorful List Accent 3" w:semiHidden="0" w:uiPriority="72" w:unhideWhenUsed="0"/>
-    <w:lsdException w:name="Colorful Grid Accent 3" w:semiHidden="0" w:uiPriority="73" w:unhideWhenUsed="0"/>
-    <w:lsdException w:name="Light Shading Accent 4" w:semiHidden="0" w:uiPriority="60" w:unhideWhenUsed="0"/>
-    <w:lsdException w:name="Light List Accent 4" w:semiHidden="0" w:uiPriority="61" w:unhideWhenUsed="0"/>
-    <w:lsdException w:name="Light Grid Accent 4" w:semiHidden="0" w:uiPriority="62" w:unhideWhenUsed="0"/>
-    <w:lsdException w:name="Medium Shading 1 Accent 4" w:semiHidden="0" w:uiPriority="63" w:unhideWhenUsed="0"/>
-    <w:lsdException w:name="Medium Shading 2 Accent 4" w:semiHidden="0" w:uiPriority="64" w:unhideWhenUsed="0"/>
-    <w:lsdException w:name="Medium List 1 Accent 4" w:semiHidden="0" w:uiPriority="65" w:unhideWhenUsed="0"/>
-    <w:lsdException w:name="Medium List 2 Accent 4" w:semiHidden="0" w:uiPriority="66" w:unhideWhenUsed="0"/>
-    <w:lsdException w:name="Medium Grid 1 Accent 4" w:semiHidden="0" w:uiPriority="67" w:unhideWhenUsed="0"/>
-    <w:lsdException w:name="Medium Grid 2 Accent 4" w:semiHidden="0" w:uiPriority="68" w:unhideWhenUsed="0"/>
-    <w:lsdException w:name="Medium Grid 3 Accent 4" w:semiHidden="0" w:uiPriority="69" w:unhideWhenUsed="0"/>
-    <w:lsdException w:name="Dark List Accent 4" w:semiHidden="0" w:uiPriority="70" w:unhideWhenUsed="0"/>
-    <w:lsdException w:name="Colorful Shading Accent 4" w:semiHidden="0" w:uiPriority="71" w:unhideWhenUsed="0"/>
-    <w:lsdException w:name="Colorful List Accent 4" w:semiHidden="0" w:uiPriority="72" w:unhideWhenUsed="0"/>
-    <w:lsdException w:name="Colorful Grid Accent 4" w:semiHidden="0" w:uiPriority="73" w:unhideWhenUsed="0"/>
-    <w:lsdException w:name="Light Shading Accent 5" w:semiHidden="0" w:uiPriority="60" w:unhideWhenUsed="0"/>
-    <w:lsdException w:name="Light List Accent 5" w:semiHidden="0" w:uiPriority="61" w:unhideWhenUsed="0"/>
-    <w:lsdException w:name="Light Grid Accent 5" w:semiHidden="0" w:uiPriority="62" w:unhideWhenUsed="0"/>
-    <w:lsdException w:name="Medium Shading 1 Accent 5" w:semiHidden="0" w:uiPriority="63" w:unhideWhenUsed="0"/>
-    <w:lsdException w:name="Medium Shading 2 Accent 5" w:semiHidden="0" w:uiPriority="64" w:unhideWhenUsed="0"/>
-    <w:lsdException w:name="Medium List 1 Accent 5" w:semiHidden="0" w:uiPriority="65" w:unhideWhenUsed="0"/>
-    <w:lsdException w:name="Medium List 2 Accent 5" w:semiHidden="0" w:uiPriority="66" w:unhideWhenUsed="0"/>
-    <w:lsdException w:name="Medium Grid 1 Accent 5" w:semiHidden="0" w:uiPriority="67" w:unhideWhenUsed="0"/>
-    <w:lsdException w:name="Medium Grid 2 Accent 5" w:semiHidden="0" w:uiPriority="68" w:unhideWhenUsed="0"/>
-    <w:lsdException w:name="Medium Grid 3 Accent 5" w:semiHidden="0" w:uiPriority="69" w:unhideWhenUsed="0"/>
-    <w:lsdException w:name="Dark List Accent 5" w:semiHidden="0" w:uiPriority="70" w:unhideWhenUsed="0"/>
-    <w:lsdException w:name="Colorful Shading Accent 5" w:semiHidden="0" w:uiPriority="71" w:unhideWhenUsed="0"/>
-    <w:lsdException w:name="Colorful List Accent 5" w:semiHidden="0" w:uiPriority="72" w:unhideWhenUsed="0"/>
-    <w:lsdException w:name="Colorful Grid Accent 5" w:semiHidden="0" w:uiPriority="73" w:unhideWhenUsed="0"/>
-    <w:lsdException w:name="Light Shading Accent 6" w:semiHidden="0" w:uiPriority="60" w:unhideWhenUsed="0"/>
-    <w:lsdException w:name="Light List Accent 6" w:semiHidden="0" w:uiPriority="61" w:unhideWhenUsed="0"/>
-    <w:lsdException w:name="Light Grid Accent 6" w:semiHidden="0" w:uiPriority="62" w:unhideWhenUsed="0"/>
-    <w:lsdException w:name="Medium Shading 1 Accent 6" w:semiHidden="0" w:uiPriority="63" w:unhideWhenUsed="0"/>
-    <w:lsdException w:name="Medium Shading 2 Accent 6" w:semiHidden="0" w:uiPriority="64" w:unhideWhenUsed="0"/>
-    <w:lsdException w:name="Medium List 1 Accent 6" w:semiHidden="0" w:uiPriority="65" w:unhideWhenUsed="0"/>
-    <w:lsdException w:name="Medium List 2 Accent 6" w:semiHidden="0" w:uiPriority="66" w:unhideWhenUsed="0"/>
-    <w:lsdException w:name="Medium Grid 1 Accent 6" w:semiHidden="0" w:uiPriority="67" w:unhideWhenUsed="0"/>
-    <w:lsdException w:name="Medium Grid 2 Accent 6" w:semiHidden="0" w:uiPriority="68" w:unhideWhenUsed="0"/>
-    <w:lsdException w:name="Medium Grid 3 Accent 6" w:semiHidden="0" w:uiPriority="69" w:unhideWhenUsed="0"/>
-    <w:lsdException w:name="Dark List Accent 6" w:semiHidden="0" w:uiPriority="70" w:unhideWhenUsed="0"/>
-    <w:lsdException w:name="Colorful Shading Accent 6" w:semiHidden="0" w:uiPriority="71" w:unhideWhenUsed="0"/>
-    <w:lsdException w:name="Colorful List Accent 6" w:semiHidden="0" w:uiPriority="72" w:unhideWhenUsed="0"/>
-    <w:lsdException w:name="Colorful Grid Accent 6" w:semiHidden="0" w:uiPriority="73" w:unhideWhenUsed="0"/>
-    <w:lsdException w:name="Subtle Emphasis" w:semiHidden="0" w:uiPriority="19" w:unhideWhenUsed="0" w:qFormat="1"/>
-    <w:lsdException w:name="Intense Emphasis" w:semiHidden="0" w:uiPriority="21" w:unhideWhenUsed="0" w:qFormat="1"/>
-    <w:lsdException w:name="Subtle Reference" w:semiHidden="0" w:uiPriority="31" w:unhideWhenUsed="0" w:qFormat="1"/>
-    <w:lsdException w:name="Intense Reference" w:semiHidden="0" w:uiPriority="32" w:unhideWhenUsed="0" w:qFormat="1"/>
-    <w:lsdException w:name="Book Title" w:semiHidden="0" w:uiPriority="33" w:unhideWhenUsed="0" w:qFormat="1"/>
-    <w:lsdException w:name="Bibliography" w:uiPriority="37"/>
-    <w:lsdException w:name="TOC Heading" w:uiPriority="39" w:qFormat="1"/>
-  </w:latentStyles>
-  <w:style w:type="paragraph" w:default="1" w:styleId="Normal">
-    <w:name w:val="Normal"/>
-    <w:qFormat/>
-    <w:rsid w:val="00523F41"/>
-    <w:pPr>
-      <w:spacing w:after="0" w:line="240" w:lineRule="auto"/>
-    </w:pPr>
-    <w:rPr>
-      <w:rFonts w:ascii="Segoe UI Semibold" w:eastAsia="Times New Roman" w:hAnsi="Segoe UI Semibold" w:cs="Times New Roman"/>
-      <w:color w:val="000000"/>
-      <w:kern w:val="28"/>
-      <w:sz w:val="24"/>
-      <w:szCs w:val="20"/>
-      <w:lang w:eastAsia="fr-FR"/>
-    </w:rPr>
-  </w:style>
-  <w:style w:type="paragraph" w:styleId="Titre1">
-    <w:name w:val="heading 1"/>
-    <w:basedOn w:val="Normal"/>
-    <w:next w:val="Normal"/>
-    <w:link w:val="Titre1Car"/>
-    <w:autoRedefine/>
-    <w:uiPriority w:val="9"/>
-    <w:qFormat/>
-    <w:rsid w:val="00E67FB3"/>
-    <w:pPr>
-      <w:keepNext/>
-      <w:keepLines/>
-      <w:numPr>
-        <w:numId w:val="29"/>
-      </w:numPr>
-      <w:spacing w:before="240"/>
-      <w:outlineLvl w:val="0"/>
-    </w:pPr>
-    <w:rPr>
-      <w:rFonts w:ascii="Times New Roman" w:eastAsiaTheme="majorEastAsia" w:hAnsi="Times New Roman" w:cstheme="majorBidi"/>
-      <w:b/>
-      <w:color w:val="auto"/>
-      <w:sz w:val="32"/>
-      <w:szCs w:val="32"/>
-      <w:u w:val="single"/>
-    </w:rPr>
-  </w:style>
-  <w:style w:type="paragraph" w:styleId="Titre2">
-    <w:name w:val="heading 2"/>
-    <w:aliases w:val="T2,heading 2,t2,t2.T2.Titre 2,level 2,2,TCSC2,Appendix Title,ah1,A1,Main Hd,Second-Order Heading,2ndOrd (A.),heading2,H21,H22"/>
-    <w:basedOn w:val="Normal"/>
-    <w:next w:val="Normal"/>
-    <w:link w:val="Titre2Car"/>
-    <w:autoRedefine/>
-    <w:qFormat/>
-    <w:rsid w:val="00336873"/>
-    <w:pPr>
-      <w:keepNext/>
-      <w:widowControl w:val="0"/>
-      <w:numPr>
-        <w:numId w:val="2"/>
-      </w:numPr>
-      <w:spacing w:before="240" w:after="60"/>
-      <w:outlineLvl w:val="1"/>
-    </w:pPr>
-    <w:rPr>
-      <w:rFonts w:ascii="Times New Roman" w:hAnsi="Times New Roman"/>
-      <w:b/>
-      <w:color w:val="auto"/>
-      <w:u w:val="single"/>
-    </w:rPr>
-  </w:style>
-  <w:style w:type="paragraph" w:styleId="Titre3">
-    <w:name w:val="heading 3"/>
-    <w:basedOn w:val="Normal"/>
-    <w:next w:val="Normal"/>
-    <w:link w:val="Titre3Car"/>
-    <w:autoRedefine/>
-    <w:uiPriority w:val="9"/>
-    <w:unhideWhenUsed/>
-    <w:qFormat/>
-    <w:rsid w:val="0073291C"/>
-    <w:pPr>
-      <w:keepNext/>
-      <w:keepLines/>
-      <w:numPr>
-        <w:numId w:val="35"/>
-      </w:numPr>
-      <w:spacing w:before="40"/>
-      <w:outlineLvl w:val="2"/>
-    </w:pPr>
-    <w:rPr>
-      <w:rFonts w:ascii="Times New Roman" w:eastAsiaTheme="majorEastAsia" w:hAnsi="Times New Roman" w:cstheme="majorBidi"/>
-      <w:i/>
-      <w:color w:val="auto"/>
-      <w:szCs w:val="24"/>
-    </w:rPr>
-  </w:style>
-  <w:style w:type="paragraph" w:styleId="Titre4">
-    <w:name w:val="heading 4"/>
-    <w:basedOn w:val="Normal"/>
-    <w:next w:val="Normal"/>
-    <w:link w:val="Titre4Car"/>
-    <w:uiPriority w:val="9"/>
-    <w:unhideWhenUsed/>
-    <w:qFormat/>
-    <w:rsid w:val="00AE2B38"/>
-    <w:pPr>
-      <w:keepNext/>
-      <w:keepLines/>
-      <w:spacing w:before="200"/>
-      <w:outlineLvl w:val="3"/>
-    </w:pPr>
-    <w:rPr>
-      <w:rFonts w:asciiTheme="majorHAnsi" w:eastAsiaTheme="majorEastAsia" w:hAnsiTheme="majorHAnsi" w:cstheme="majorBidi"/>
-      <w:b/>
-      <w:bCs/>
-      <w:i/>
-      <w:iCs/>
-      <w:color w:val="5B9BD5" w:themeColor="accent1"/>
-    </w:rPr>
-  </w:style>
-  <w:style w:type="character" w:default="1" w:styleId="Policepardfaut">
-    <w:name w:val="Default Paragraph Font"/>
-    <w:uiPriority w:val="1"/>
-    <w:semiHidden/>
-    <w:unhideWhenUsed/>
-  </w:style>
-  <w:style w:type="table" w:default="1" w:styleId="TableauNormal">
-    <w:name w:val="Normal Table"/>
-    <w:uiPriority w:val="99"/>
-    <w:semiHidden/>
-    <w:unhideWhenUsed/>
-    <w:tblPr>
-      <w:tblInd w:w="0" w:type="dxa"/>
-      <w:tblCellMar>
-        <w:top w:w="0" w:type="dxa"/>
-        <w:left w:w="108" w:type="dxa"/>
-        <w:bottom w:w="0" w:type="dxa"/>
-        <w:right w:w="108" w:type="dxa"/>
-      </w:tblCellMar>
-    </w:tblPr>
-  </w:style>
-  <w:style w:type="numbering" w:default="1" w:styleId="Aucuneliste">
-    <w:name w:val="No List"/>
-    <w:uiPriority w:val="99"/>
-    <w:semiHidden/>
-    <w:unhideWhenUsed/>
-  </w:style>
-  <w:style w:type="character" w:customStyle="1" w:styleId="Titre2Car">
-    <w:name w:val="Titre 2 Car"/>
-    <w:aliases w:val="T2 Car,heading 2 Car,t2 Car,t2.T2.Titre 2 Car,level 2 Car,2 Car,TCSC2 Car,Appendix Title Car,ah1 Car,A1 Car,Main Hd Car,Second-Order Heading Car,2ndOrd (A.) Car,heading2 Car,H21 Car,H22 Car"/>
-    <w:basedOn w:val="Policepardfaut"/>
-    <w:link w:val="Titre2"/>
-    <w:rsid w:val="00336873"/>
-    <w:rPr>
-      <w:rFonts w:ascii="Times New Roman" w:eastAsia="Times New Roman" w:hAnsi="Times New Roman" w:cs="Times New Roman"/>
-      <w:b/>
-      <w:kern w:val="28"/>
-      <w:sz w:val="24"/>
-      <w:szCs w:val="20"/>
-      <w:u w:val="single"/>
-      <w:lang w:eastAsia="fr-FR"/>
-    </w:rPr>
-  </w:style>
-  <w:style w:type="paragraph" w:styleId="En-tte">
-    <w:name w:val="header"/>
-    <w:basedOn w:val="Normal"/>
-    <w:link w:val="En-tteCar"/>
-    <w:uiPriority w:val="99"/>
-    <w:unhideWhenUsed/>
-    <w:rsid w:val="005B2DA2"/>
-    <w:pPr>
-      <w:tabs>
-        <w:tab w:val="center" w:pos="4536"/>
-        <w:tab w:val="right" w:pos="9072"/>
-      </w:tabs>
-    </w:pPr>
-  </w:style>
-  <w:style w:type="character" w:customStyle="1" w:styleId="En-tteCar">
-    <w:name w:val="En-tête Car"/>
-    <w:basedOn w:val="Policepardfaut"/>
-    <w:link w:val="En-tte"/>
-    <w:uiPriority w:val="99"/>
-    <w:rsid w:val="005B2DA2"/>
-    <w:rPr>
-      <w:rFonts w:ascii="Wide Latin" w:eastAsia="Times New Roman" w:hAnsi="Wide Latin" w:cs="Times New Roman"/>
-      <w:b/>
-      <w:i/>
-      <w:color w:val="000000"/>
-      <w:kern w:val="28"/>
-      <w:sz w:val="28"/>
-      <w:szCs w:val="20"/>
-      <w:lang w:eastAsia="fr-FR"/>
-    </w:rPr>
-  </w:style>
-  <w:style w:type="paragraph" w:styleId="Pieddepage">
-    <w:name w:val="footer"/>
-    <w:basedOn w:val="Normal"/>
-    <w:link w:val="PieddepageCar"/>
-    <w:uiPriority w:val="99"/>
-    <w:unhideWhenUsed/>
-    <w:rsid w:val="005B2DA2"/>
-    <w:pPr>
-      <w:tabs>
-        <w:tab w:val="center" w:pos="4536"/>
-        <w:tab w:val="right" w:pos="9072"/>
-      </w:tabs>
-    </w:pPr>
-  </w:style>
-  <w:style w:type="character" w:customStyle="1" w:styleId="PieddepageCar">
-    <w:name w:val="Pied de page Car"/>
-    <w:basedOn w:val="Policepardfaut"/>
-    <w:link w:val="Pieddepage"/>
-    <w:uiPriority w:val="99"/>
-    <w:rsid w:val="005B2DA2"/>
-    <w:rPr>
-      <w:rFonts w:ascii="Wide Latin" w:eastAsia="Times New Roman" w:hAnsi="Wide Latin" w:cs="Times New Roman"/>
-      <w:b/>
-      <w:i/>
-      <w:color w:val="000000"/>
-      <w:kern w:val="28"/>
-      <w:sz w:val="28"/>
-      <w:szCs w:val="20"/>
-      <w:lang w:eastAsia="fr-FR"/>
-    </w:rPr>
-  </w:style>
-  <w:style w:type="character" w:customStyle="1" w:styleId="Titre1Car">
-    <w:name w:val="Titre 1 Car"/>
-    <w:basedOn w:val="Policepardfaut"/>
-    <w:link w:val="Titre1"/>
-    <w:uiPriority w:val="9"/>
-    <w:rsid w:val="00E67FB3"/>
-    <w:rPr>
-      <w:rFonts w:ascii="Times New Roman" w:eastAsiaTheme="majorEastAsia" w:hAnsi="Times New Roman" w:cstheme="majorBidi"/>
-      <w:b/>
-      <w:kern w:val="28"/>
-      <w:sz w:val="32"/>
-      <w:szCs w:val="32"/>
-      <w:u w:val="single"/>
-      <w:lang w:eastAsia="fr-FR"/>
-    </w:rPr>
-  </w:style>
-  <w:style w:type="paragraph" w:styleId="Corpsdetexte">
-    <w:name w:val="Body Text"/>
-    <w:basedOn w:val="Normal"/>
-    <w:link w:val="CorpsdetexteCar"/>
-    <w:semiHidden/>
-    <w:rsid w:val="00550BA9"/>
-    <w:pPr>
-      <w:widowControl w:val="0"/>
-      <w:spacing w:after="120"/>
-    </w:pPr>
-    <w:rPr>
-      <w:rFonts w:ascii="Arial" w:hAnsi="Arial"/>
-      <w:b/>
-      <w:i/>
-      <w:color w:val="auto"/>
-      <w:kern w:val="0"/>
-    </w:rPr>
-  </w:style>
-  <w:style w:type="character" w:customStyle="1" w:styleId="CorpsdetexteCar">
-    <w:name w:val="Corps de texte Car"/>
-    <w:basedOn w:val="Policepardfaut"/>
-    <w:link w:val="Corpsdetexte"/>
-    <w:semiHidden/>
-    <w:rsid w:val="00550BA9"/>
-    <w:rPr>
-      <w:rFonts w:ascii="Arial" w:eastAsia="Times New Roman" w:hAnsi="Arial" w:cs="Times New Roman"/>
-      <w:sz w:val="24"/>
-      <w:szCs w:val="20"/>
-      <w:lang w:eastAsia="fr-FR"/>
-    </w:rPr>
-  </w:style>
-  <w:style w:type="paragraph" w:styleId="Titre">
-    <w:name w:val="Title"/>
-    <w:basedOn w:val="Normal"/>
-    <w:next w:val="Normal"/>
-    <w:link w:val="TitreCar"/>
-    <w:uiPriority w:val="10"/>
-    <w:qFormat/>
-    <w:rsid w:val="00550BA9"/>
-    <w:pPr>
-      <w:contextualSpacing/>
-    </w:pPr>
-    <w:rPr>
-      <w:rFonts w:asciiTheme="majorHAnsi" w:eastAsiaTheme="majorEastAsia" w:hAnsiTheme="majorHAnsi" w:cstheme="majorBidi"/>
-      <w:color w:val="auto"/>
-      <w:spacing w:val="-10"/>
-      <w:sz w:val="56"/>
-      <w:szCs w:val="56"/>
-    </w:rPr>
-  </w:style>
-  <w:style w:type="character" w:customStyle="1" w:styleId="TitreCar">
-    <w:name w:val="Titre Car"/>
-    <w:basedOn w:val="Policepardfaut"/>
-    <w:link w:val="Titre"/>
-    <w:uiPriority w:val="10"/>
-    <w:rsid w:val="00550BA9"/>
-    <w:rPr>
-      <w:rFonts w:asciiTheme="majorHAnsi" w:eastAsiaTheme="majorEastAsia" w:hAnsiTheme="majorHAnsi" w:cstheme="majorBidi"/>
-      <w:b/>
-      <w:i/>
-      <w:spacing w:val="-10"/>
-      <w:kern w:val="28"/>
-      <w:sz w:val="56"/>
-      <w:szCs w:val="56"/>
-      <w:lang w:eastAsia="fr-FR"/>
-    </w:rPr>
-  </w:style>
-  <w:style w:type="paragraph" w:styleId="Paragraphedeliste">
-    <w:name w:val="List Paragraph"/>
-    <w:basedOn w:val="Normal"/>
-    <w:uiPriority w:val="34"/>
-    <w:qFormat/>
-    <w:rsid w:val="00550BA9"/>
-    <w:pPr>
-      <w:ind w:left="720"/>
-      <w:contextualSpacing/>
-    </w:pPr>
-  </w:style>
-  <w:style w:type="table" w:styleId="Grilledutableau">
-    <w:name w:val="Table Grid"/>
-    <w:basedOn w:val="TableauNormal"/>
-    <w:uiPriority w:val="39"/>
-    <w:rsid w:val="00CD1226"/>
-    <w:pPr>
-      <w:spacing w:after="0" w:line="240" w:lineRule="auto"/>
-    </w:pPr>
-    <w:tblPr>
-      <w:tblInd w:w="0" w:type="dxa"/>
-      <w:tblBorders>
-        <w:top w:val="single" w:sz="4" w:space="0" w:color="auto"/>
-        <w:left w:val="single" w:sz="4" w:space="0" w:color="auto"/>
-        <w:bottom w:val="single" w:sz="4" w:space="0" w:color="auto"/>
-        <w:right w:val="single" w:sz="4" w:space="0" w:color="auto"/>
-        <w:insideH w:val="single" w:sz="4" w:space="0" w:color="auto"/>
-        <w:insideV w:val="single" w:sz="4" w:space="0" w:color="auto"/>
-      </w:tblBorders>
-      <w:tblCellMar>
-        <w:top w:w="0" w:type="dxa"/>
-        <w:left w:w="108" w:type="dxa"/>
-        <w:bottom w:w="0" w:type="dxa"/>
-        <w:right w:w="108" w:type="dxa"/>
-      </w:tblCellMar>
-    </w:tblPr>
-  </w:style>
-  <w:style w:type="table" w:customStyle="1" w:styleId="GridTable1LightAccent1">
-    <w:name w:val="Grid Table 1 Light Accent 1"/>
-    <w:basedOn w:val="TableauNormal"/>
-    <w:uiPriority w:val="46"/>
-    <w:rsid w:val="00CD1226"/>
-    <w:pPr>
-      <w:spacing w:after="0" w:line="240" w:lineRule="auto"/>
-    </w:pPr>
-    <w:tblPr>
-      <w:tblStyleRowBandSize w:val="1"/>
-      <w:tblStyleColBandSize w:val="1"/>
-      <w:tblInd w:w="0" w:type="dxa"/>
-      <w:tblBorders>
-        <w:top w:val="single" w:sz="4" w:space="0" w:color="BDD6EE" w:themeColor="accent1" w:themeTint="66"/>
-        <w:left w:val="single" w:sz="4" w:space="0" w:color="BDD6EE" w:themeColor="accent1" w:themeTint="66"/>
-        <w:bottom w:val="single" w:sz="4" w:space="0" w:color="BDD6EE" w:themeColor="accent1" w:themeTint="66"/>
-        <w:right w:val="single" w:sz="4" w:space="0" w:color="BDD6EE" w:themeColor="accent1" w:themeTint="66"/>
-        <w:insideH w:val="single" w:sz="4" w:space="0" w:color="BDD6EE" w:themeColor="accent1" w:themeTint="66"/>
-        <w:insideV w:val="single" w:sz="4" w:space="0" w:color="BDD6EE" w:themeColor="accent1" w:themeTint="66"/>
-      </w:tblBorders>
-      <w:tblCellMar>
-        <w:top w:w="0" w:type="dxa"/>
-        <w:left w:w="108" w:type="dxa"/>
-        <w:bottom w:w="0" w:type="dxa"/>
-        <w:right w:w="108" w:type="dxa"/>
-      </w:tblCellMar>
-    </w:tblPr>
-    <w:tblStylePr w:type="firstRow">
-      <w:rPr>
-        <w:b/>
-        <w:bCs/>
-      </w:rPr>
-      <w:tblPr/>
-      <w:tcPr>
-        <w:tcBorders>
-          <w:bottom w:val="single" w:sz="12" w:space="0" w:color="9CC2E5" w:themeColor="accent1" w:themeTint="99"/>
-        </w:tcBorders>
-      </w:tcPr>
-    </w:tblStylePr>
-    <w:tblStylePr w:type="lastRow">
-      <w:rPr>
-        <w:b/>
-        <w:bCs/>
-      </w:rPr>
-      <w:tblPr/>
-      <w:tcPr>
-        <w:tcBorders>
-          <w:top w:val="double" w:sz="2" w:space="0" w:color="9CC2E5" w:themeColor="accent1" w:themeTint="99"/>
-        </w:tcBorders>
-      </w:tcPr>
-    </w:tblStylePr>
-    <w:tblStylePr w:type="firstCol">
-      <w:rPr>
-        <w:b/>
-        <w:bCs/>
-      </w:rPr>
-    </w:tblStylePr>
-    <w:tblStylePr w:type="lastCol">
-      <w:rPr>
-        <w:b/>
-        <w:bCs/>
-      </w:rPr>
-    </w:tblStylePr>
-  </w:style>
-  <w:style w:type="table" w:customStyle="1" w:styleId="GridTable1LightAccent2">
-    <w:name w:val="Grid Table 1 Light Accent 2"/>
-    <w:basedOn w:val="TableauNormal"/>
-    <w:uiPriority w:val="46"/>
-    <w:rsid w:val="00CD1226"/>
-    <w:pPr>
-      <w:spacing w:after="0" w:line="240" w:lineRule="auto"/>
-    </w:pPr>
-    <w:tblPr>
-      <w:tblStyleRowBandSize w:val="1"/>
-      <w:tblStyleColBandSize w:val="1"/>
-      <w:tblInd w:w="0" w:type="dxa"/>
-      <w:tblBorders>
-        <w:top w:val="single" w:sz="4" w:space="0" w:color="F7CAAC" w:themeColor="accent2" w:themeTint="66"/>
-        <w:left w:val="single" w:sz="4" w:space="0" w:color="F7CAAC" w:themeColor="accent2" w:themeTint="66"/>
-        <w:bottom w:val="single" w:sz="4" w:space="0" w:color="F7CAAC" w:themeColor="accent2" w:themeTint="66"/>
-        <w:right w:val="single" w:sz="4" w:space="0" w:color="F7CAAC" w:themeColor="accent2" w:themeTint="66"/>
-        <w:insideH w:val="single" w:sz="4" w:space="0" w:color="F7CAAC" w:themeColor="accent2" w:themeTint="66"/>
-        <w:insideV w:val="single" w:sz="4" w:space="0" w:color="F7CAAC" w:themeColor="accent2" w:themeTint="66"/>
-      </w:tblBorders>
-      <w:tblCellMar>
-        <w:top w:w="0" w:type="dxa"/>
-        <w:left w:w="108" w:type="dxa"/>
-        <w:bottom w:w="0" w:type="dxa"/>
-        <w:right w:w="108" w:type="dxa"/>
-      </w:tblCellMar>
-    </w:tblPr>
-    <w:tblStylePr w:type="firstRow">
-      <w:rPr>
-        <w:b/>
-        <w:bCs/>
-      </w:rPr>
-      <w:tblPr/>
-      <w:tcPr>
-        <w:tcBorders>
-          <w:bottom w:val="single" w:sz="12" w:space="0" w:color="F4B083" w:themeColor="accent2" w:themeTint="99"/>
-        </w:tcBorders>
-      </w:tcPr>
-    </w:tblStylePr>
-    <w:tblStylePr w:type="lastRow">
-      <w:rPr>
-        <w:b/>
-        <w:bCs/>
-      </w:rPr>
-      <w:tblPr/>
-      <w:tcPr>
-        <w:tcBorders>
-          <w:top w:val="double" w:sz="2" w:space="0" w:color="F4B083" w:themeColor="accent2" w:themeTint="99"/>
-        </w:tcBorders>
-      </w:tcPr>
-    </w:tblStylePr>
-    <w:tblStylePr w:type="firstCol">
-      <w:rPr>
-        <w:b/>
-        <w:bCs/>
-      </w:rPr>
-    </w:tblStylePr>
-    <w:tblStylePr w:type="lastCol">
-      <w:rPr>
-        <w:b/>
-        <w:bCs/>
-      </w:rPr>
-    </w:tblStylePr>
-  </w:style>
-  <w:style w:type="table" w:customStyle="1" w:styleId="GridTable1LightAccent3">
-    <w:name w:val="Grid Table 1 Light Accent 3"/>
-    <w:basedOn w:val="TableauNormal"/>
-    <w:uiPriority w:val="46"/>
-    <w:rsid w:val="00CD1226"/>
-    <w:pPr>
-      <w:spacing w:after="0" w:line="240" w:lineRule="auto"/>
-    </w:pPr>
-    <w:tblPr>
-      <w:tblStyleRowBandSize w:val="1"/>
-      <w:tblStyleColBandSize w:val="1"/>
-      <w:tblInd w:w="0" w:type="dxa"/>
-      <w:tblBorders>
-        <w:top w:val="single" w:sz="4" w:space="0" w:color="DBDBDB" w:themeColor="accent3" w:themeTint="66"/>
-        <w:left w:val="single" w:sz="4" w:space="0" w:color="DBDBDB" w:themeColor="accent3" w:themeTint="66"/>
-        <w:bottom w:val="single" w:sz="4" w:space="0" w:color="DBDBDB" w:themeColor="accent3" w:themeTint="66"/>
-        <w:right w:val="single" w:sz="4" w:space="0" w:color="DBDBDB" w:themeColor="accent3" w:themeTint="66"/>
-        <w:insideH w:val="single" w:sz="4" w:space="0" w:color="DBDBDB" w:themeColor="accent3" w:themeTint="66"/>
-        <w:insideV w:val="single" w:sz="4" w:space="0" w:color="DBDBDB" w:themeColor="accent3" w:themeTint="66"/>
-      </w:tblBorders>
-      <w:tblCellMar>
-        <w:top w:w="0" w:type="dxa"/>
-        <w:left w:w="108" w:type="dxa"/>
-        <w:bottom w:w="0" w:type="dxa"/>
-        <w:right w:w="108" w:type="dxa"/>
-      </w:tblCellMar>
-    </w:tblPr>
-    <w:tblStylePr w:type="firstRow">
-      <w:rPr>
-        <w:b/>
-        <w:bCs/>
-      </w:rPr>
-      <w:tblPr/>
-      <w:tcPr>
-        <w:tcBorders>
-          <w:bottom w:val="single" w:sz="12" w:space="0" w:color="C9C9C9" w:themeColor="accent3" w:themeTint="99"/>
-        </w:tcBorders>
-      </w:tcPr>
-    </w:tblStylePr>
-    <w:tblStylePr w:type="lastRow">
-      <w:rPr>
-        <w:b/>
-        <w:bCs/>
-      </w:rPr>
-      <w:tblPr/>
-      <w:tcPr>
-        <w:tcBorders>
-          <w:top w:val="double" w:sz="2" w:space="0" w:color="C9C9C9" w:themeColor="accent3" w:themeTint="99"/>
-        </w:tcBorders>
-      </w:tcPr>
-    </w:tblStylePr>
-    <w:tblStylePr w:type="firstCol">
-      <w:rPr>
-        <w:b/>
-        <w:bCs/>
-      </w:rPr>
-    </w:tblStylePr>
-    <w:tblStylePr w:type="lastCol">
-      <w:rPr>
-        <w:b/>
-        <w:bCs/>
-      </w:rPr>
-    </w:tblStylePr>
-  </w:style>
-  <w:style w:type="table" w:customStyle="1" w:styleId="GridTable1LightAccent4">
-    <w:name w:val="Grid Table 1 Light Accent 4"/>
-    <w:basedOn w:val="TableauNormal"/>
-    <w:uiPriority w:val="46"/>
-    <w:rsid w:val="00CD1226"/>
-    <w:pPr>
-      <w:spacing w:after="0" w:line="240" w:lineRule="auto"/>
-    </w:pPr>
-    <w:tblPr>
-      <w:tblStyleRowBandSize w:val="1"/>
-      <w:tblStyleColBandSize w:val="1"/>
-      <w:tblInd w:w="0" w:type="dxa"/>
-      <w:tblBorders>
-        <w:top w:val="single" w:sz="4" w:space="0" w:color="FFE599" w:themeColor="accent4" w:themeTint="66"/>
-        <w:left w:val="single" w:sz="4" w:space="0" w:color="FFE599" w:themeColor="accent4" w:themeTint="66"/>
-        <w:bottom w:val="single" w:sz="4" w:space="0" w:color="FFE599" w:themeColor="accent4" w:themeTint="66"/>
-        <w:right w:val="single" w:sz="4" w:space="0" w:color="FFE599" w:themeColor="accent4" w:themeTint="66"/>
-        <w:insideH w:val="single" w:sz="4" w:space="0" w:color="FFE599" w:themeColor="accent4" w:themeTint="66"/>
-        <w:insideV w:val="single" w:sz="4" w:space="0" w:color="FFE599" w:themeColor="accent4" w:themeTint="66"/>
-      </w:tblBorders>
-      <w:tblCellMar>
-        <w:top w:w="0" w:type="dxa"/>
-        <w:left w:w="108" w:type="dxa"/>
-        <w:bottom w:w="0" w:type="dxa"/>
-        <w:right w:w="108" w:type="dxa"/>
-      </w:tblCellMar>
-    </w:tblPr>
-    <w:tblStylePr w:type="firstRow">
-      <w:rPr>
-        <w:b/>
-        <w:bCs/>
-      </w:rPr>
-      <w:tblPr/>
-      <w:tcPr>
-        <w:tcBorders>
-          <w:bottom w:val="single" w:sz="12" w:space="0" w:color="FFD966" w:themeColor="accent4" w:themeTint="99"/>
-        </w:tcBorders>
-      </w:tcPr>
-    </w:tblStylePr>
-    <w:tblStylePr w:type="lastRow">
-      <w:rPr>
-        <w:b/>
-        <w:bCs/>
-      </w:rPr>
-      <w:tblPr/>
-      <w:tcPr>
-        <w:tcBorders>
-          <w:top w:val="double" w:sz="2" w:space="0" w:color="FFD966" w:themeColor="accent4" w:themeTint="99"/>
-        </w:tcBorders>
-      </w:tcPr>
-    </w:tblStylePr>
-    <w:tblStylePr w:type="firstCol">
-      <w:rPr>
-        <w:b/>
-        <w:bCs/>
-      </w:rPr>
-    </w:tblStylePr>
-    <w:tblStylePr w:type="lastCol">
-      <w:rPr>
-        <w:b/>
-        <w:bCs/>
-      </w:rPr>
-    </w:tblStylePr>
-  </w:style>
-  <w:style w:type="table" w:customStyle="1" w:styleId="GridTable1LightAccent5">
-    <w:name w:val="Grid Table 1 Light Accent 5"/>
+  <w:style w:type="table" w:customStyle="1" w:styleId="TableauGrille1Clair-Accentuation51">
+    <w:name w:val="Tableau Grille 1 Clair - Accentuation 51"/>
     <w:basedOn w:val="TableauNormal"/>
     <w:uiPriority w:val="46"/>
     <w:rsid w:val="00CD1226"/>
@@ -14487,7 +13431,7 @@
   <a:extraClrSchemeLst/>
   <a:extLst>
     <a:ext uri="{05A4C25C-085E-4340-85A3-A5531E510DB2}">
-      <thm15:themeFamily xmlns="" xmlns:thm15="http://schemas.microsoft.com/office/thememl/2012/main" name="Office Theme" id="{62F939B6-93AF-4DB8-9C6B-D6C7DFDC589F}" vid="{4A3C46E8-61CC-4603-A589-7422A47A8E4A}"/>
+      <thm15:themeFamily xmlns:thm15="http://schemas.microsoft.com/office/thememl/2012/main" name="Office Theme" id="{62F939B6-93AF-4DB8-9C6B-D6C7DFDC589F}" vid="{4A3C46E8-61CC-4603-A589-7422A47A8E4A}"/>
     </a:ext>
   </a:extLst>
 </a:theme>
@@ -14498,7 +13442,7 @@
 </file>
 
 <file path=customXml/itemProps1.xml><?xml version="1.0" encoding="utf-8"?>
-<ds:datastoreItem xmlns:ds="http://schemas.openxmlformats.org/officeDocument/2006/customXml" ds:itemID="{04D8AF65-A320-474D-840D-80279E978338}">
+<ds:datastoreItem xmlns:ds="http://schemas.openxmlformats.org/officeDocument/2006/customXml" ds:itemID="{6FBACE0B-B43A-442A-9FCD-17AE8839C68F}">
   <ds:schemaRefs>
     <ds:schemaRef ds:uri="http://schemas.openxmlformats.org/officeDocument/2006/bibliography"/>
   </ds:schemaRefs>

</xml_diff>